<commit_message>
Create Semantic Analyzer | CSE375 | Final
</commit_message>
<xml_diff>
--- a/CSE345 - Digital Logic Design/Labs/5/post-lab.docx
+++ b/CSE345 - Digital Logic Design/Labs/5/post-lab.docx
@@ -1,6 +1,6 @@
 
 <file path=word/document.xml><?xml version="1.0" encoding="utf-8"?>
-<w:document xmlns:wpc="http://schemas.microsoft.com/office/word/2010/wordprocessingCanvas" xmlns:mc="http://schemas.openxmlformats.org/markup-compatibility/2006" xmlns:o="urn:schemas-microsoft-com:office:office" xmlns:r="http://schemas.openxmlformats.org/officeDocument/2006/relationships" xmlns:m="http://schemas.openxmlformats.org/officeDocument/2006/math" xmlns:v="urn:schemas-microsoft-com:vml" xmlns:wp14="http://schemas.microsoft.com/office/word/2010/wordprocessingDrawing" xmlns:wp="http://schemas.openxmlformats.org/drawingml/2006/wordprocessingDrawing" xmlns:w10="urn:schemas-microsoft-com:office:word" xmlns:w="http://schemas.openxmlformats.org/wordprocessingml/2006/main" xmlns:w14="http://schemas.microsoft.com/office/word/2010/wordml" xmlns:wpg="http://schemas.microsoft.com/office/word/2010/wordprocessingGroup" xmlns:wpi="http://schemas.microsoft.com/office/word/2010/wordprocessingInk" xmlns:wne="http://schemas.microsoft.com/office/word/2006/wordml" xmlns:wps="http://schemas.microsoft.com/office/word/2010/wordprocessingShape" mc:Ignorable="w14 wp14">
+<w:document xmlns:wpc="http://schemas.microsoft.com/office/word/2010/wordprocessingCanvas" xmlns:cx="http://schemas.microsoft.com/office/drawing/2014/chartex" xmlns:cx1="http://schemas.microsoft.com/office/drawing/2015/9/8/chartex" xmlns:cx2="http://schemas.microsoft.com/office/drawing/2015/10/21/chartex" xmlns:cx3="http://schemas.microsoft.com/office/drawing/2016/5/9/chartex" xmlns:cx4="http://schemas.microsoft.com/office/drawing/2016/5/10/chartex" xmlns:cx5="http://schemas.microsoft.com/office/drawing/2016/5/11/chartex" xmlns:cx6="http://schemas.microsoft.com/office/drawing/2016/5/12/chartex" xmlns:cx7="http://schemas.microsoft.com/office/drawing/2016/5/13/chartex" xmlns:cx8="http://schemas.microsoft.com/office/drawing/2016/5/14/chartex" xmlns:mc="http://schemas.openxmlformats.org/markup-compatibility/2006" xmlns:aink="http://schemas.microsoft.com/office/drawing/2016/ink" xmlns:am3d="http://schemas.microsoft.com/office/drawing/2017/model3d" xmlns:o="urn:schemas-microsoft-com:office:office" xmlns:r="http://schemas.openxmlformats.org/officeDocument/2006/relationships" xmlns:m="http://schemas.openxmlformats.org/officeDocument/2006/math" xmlns:v="urn:schemas-microsoft-com:vml" xmlns:wp14="http://schemas.microsoft.com/office/word/2010/wordprocessingDrawing" xmlns:wp="http://schemas.openxmlformats.org/drawingml/2006/wordprocessingDrawing" xmlns:w10="urn:schemas-microsoft-com:office:word" xmlns:w="http://schemas.openxmlformats.org/wordprocessingml/2006/main" xmlns:w14="http://schemas.microsoft.com/office/word/2010/wordml" xmlns:w15="http://schemas.microsoft.com/office/word/2012/wordml" xmlns:w16cid="http://schemas.microsoft.com/office/word/2016/wordml/cid" xmlns:w16se="http://schemas.microsoft.com/office/word/2015/wordml/symex" xmlns:wpg="http://schemas.microsoft.com/office/word/2010/wordprocessingGroup" xmlns:wpi="http://schemas.microsoft.com/office/word/2010/wordprocessingInk" xmlns:wne="http://schemas.microsoft.com/office/word/2006/wordml" xmlns:wps="http://schemas.microsoft.com/office/word/2010/wordprocessingShape" mc:Ignorable="w14 w15 w16se w16cid wp14">
   <w:body>
     <w:p>
       <w:pPr>
@@ -20,8 +20,6 @@
         </w:rPr>
         <w:t>Objective:</w:t>
       </w:r>
-      <w:bookmarkStart w:id="0" w:name="_GoBack"/>
-      <w:bookmarkEnd w:id="0"/>
     </w:p>
     <w:p>
       <w:pPr>
@@ -236,18 +234,8 @@
           <w:sz w:val="32"/>
           <w:szCs w:val="32"/>
         </w:rPr>
-        <w:t xml:space="preserve">and </w:t>
-      </w:r>
-      <w:proofErr w:type="spellStart"/>
-      <w:r>
-        <w:rPr>
-          <w:rFonts w:asciiTheme="majorHAnsi" w:eastAsiaTheme="minorEastAsia" w:hAnsiTheme="majorHAnsi" w:cstheme="minorHAnsi"/>
-          <w:sz w:val="32"/>
-          <w:szCs w:val="32"/>
-        </w:rPr>
-        <w:t>Prelab</w:t>
-      </w:r>
-      <w:proofErr w:type="spellEnd"/>
+        <w:t>and Prelab</w:t>
+      </w:r>
       <w:r>
         <w:rPr>
           <w:rFonts w:asciiTheme="majorHAnsi" w:eastAsiaTheme="minorEastAsia" w:hAnsiTheme="majorHAnsi" w:cstheme="minorHAnsi"/>
@@ -363,25 +351,14 @@
                 <w:szCs w:val="32"/>
               </w:rPr>
             </w:pPr>
-            <w:proofErr w:type="spellStart"/>
-            <w:r>
-              <w:rPr>
-                <w:rFonts w:asciiTheme="majorHAnsi" w:hAnsiTheme="majorHAnsi" w:cstheme="minorHAnsi"/>
-                <w:b/>
-                <w:sz w:val="32"/>
-                <w:szCs w:val="32"/>
-              </w:rPr>
-              <w:t>Prelab</w:t>
-            </w:r>
-            <w:proofErr w:type="spellEnd"/>
-            <w:r>
-              <w:rPr>
-                <w:rFonts w:asciiTheme="majorHAnsi" w:hAnsiTheme="majorHAnsi" w:cstheme="minorHAnsi"/>
-                <w:b/>
-                <w:sz w:val="32"/>
-                <w:szCs w:val="32"/>
-              </w:rPr>
-              <w:t xml:space="preserve"> results</w:t>
+            <w:r>
+              <w:rPr>
+                <w:rFonts w:asciiTheme="majorHAnsi" w:hAnsiTheme="majorHAnsi" w:cstheme="minorHAnsi"/>
+                <w:b/>
+                <w:sz w:val="32"/>
+                <w:szCs w:val="32"/>
+              </w:rPr>
+              <w:t>Prelab results</w:t>
             </w:r>
           </w:p>
         </w:tc>
@@ -4656,25 +4633,14 @@
           <w:szCs w:val="32"/>
         </w:rPr>
       </w:pPr>
-      <w:proofErr w:type="gramStart"/>
-      <w:r>
-        <w:rPr>
-          <w:rFonts w:asciiTheme="majorHAnsi" w:hAnsiTheme="majorHAnsi" w:cstheme="minorHAnsi"/>
-          <w:b/>
-          <w:sz w:val="32"/>
-          <w:szCs w:val="32"/>
-        </w:rPr>
-        <w:t>module</w:t>
-      </w:r>
-      <w:proofErr w:type="gramEnd"/>
-      <w:r>
-        <w:rPr>
-          <w:rFonts w:asciiTheme="majorHAnsi" w:hAnsiTheme="majorHAnsi" w:cstheme="minorHAnsi"/>
-          <w:b/>
-          <w:sz w:val="32"/>
-          <w:szCs w:val="32"/>
-        </w:rPr>
-        <w:t xml:space="preserve"> expt2(input E, A1, A0,</w:t>
+      <w:r>
+        <w:rPr>
+          <w:rFonts w:asciiTheme="majorHAnsi" w:hAnsiTheme="majorHAnsi" w:cstheme="minorHAnsi"/>
+          <w:b/>
+          <w:sz w:val="32"/>
+          <w:szCs w:val="32"/>
+        </w:rPr>
+        <w:t>module expt2(input E, A1, A0,</w:t>
       </w:r>
     </w:p>
     <w:p>
@@ -4713,27 +4679,7 @@
           <w:szCs w:val="32"/>
         </w:rPr>
         <w:tab/>
-        <w:t xml:space="preserve"> </w:t>
-      </w:r>
-      <w:proofErr w:type="gramStart"/>
-      <w:r>
-        <w:rPr>
-          <w:rFonts w:asciiTheme="majorHAnsi" w:hAnsiTheme="majorHAnsi" w:cstheme="minorHAnsi"/>
-          <w:b/>
-          <w:sz w:val="32"/>
-          <w:szCs w:val="32"/>
-        </w:rPr>
-        <w:t>output</w:t>
-      </w:r>
-      <w:proofErr w:type="gramEnd"/>
-      <w:r>
-        <w:rPr>
-          <w:rFonts w:asciiTheme="majorHAnsi" w:hAnsiTheme="majorHAnsi" w:cstheme="minorHAnsi"/>
-          <w:b/>
-          <w:sz w:val="32"/>
-          <w:szCs w:val="32"/>
-        </w:rPr>
-        <w:t xml:space="preserve"> O0, O1, O2, O3);</w:t>
+        <w:t xml:space="preserve"> output O0, O1, O2, O3);</w:t>
       </w:r>
     </w:p>
     <w:p>
@@ -4746,25 +4692,14 @@
           <w:szCs w:val="32"/>
         </w:rPr>
       </w:pPr>
-      <w:proofErr w:type="gramStart"/>
-      <w:r>
-        <w:rPr>
-          <w:rFonts w:asciiTheme="majorHAnsi" w:hAnsiTheme="majorHAnsi" w:cstheme="minorHAnsi"/>
-          <w:b/>
-          <w:sz w:val="32"/>
-          <w:szCs w:val="32"/>
-        </w:rPr>
-        <w:t>wire</w:t>
-      </w:r>
-      <w:proofErr w:type="gramEnd"/>
-      <w:r>
-        <w:rPr>
-          <w:rFonts w:asciiTheme="majorHAnsi" w:hAnsiTheme="majorHAnsi" w:cstheme="minorHAnsi"/>
-          <w:b/>
-          <w:sz w:val="32"/>
-          <w:szCs w:val="32"/>
-        </w:rPr>
-        <w:t xml:space="preserve"> w1, w2, w3, w4;</w:t>
+      <w:r>
+        <w:rPr>
+          <w:rFonts w:asciiTheme="majorHAnsi" w:hAnsiTheme="majorHAnsi" w:cstheme="minorHAnsi"/>
+          <w:b/>
+          <w:sz w:val="32"/>
+          <w:szCs w:val="32"/>
+        </w:rPr>
+        <w:t>wire w1, w2, w3, w4;</w:t>
       </w:r>
     </w:p>
     <w:p>
@@ -4778,7 +4713,6 @@
         </w:rPr>
       </w:pPr>
       <w:proofErr w:type="spellStart"/>
-      <w:proofErr w:type="gramStart"/>
       <w:r>
         <w:rPr>
           <w:rFonts w:asciiTheme="majorHAnsi" w:hAnsiTheme="majorHAnsi" w:cstheme="minorHAnsi"/>
@@ -4789,7 +4723,6 @@
         <w:t>nand</w:t>
       </w:r>
       <w:proofErr w:type="spellEnd"/>
-      <w:proofErr w:type="gramEnd"/>
       <w:r>
         <w:rPr>
           <w:rFonts w:asciiTheme="majorHAnsi" w:hAnsiTheme="majorHAnsi" w:cstheme="minorHAnsi"/>
@@ -4818,27 +4751,7 @@
           <w:szCs w:val="32"/>
         </w:rPr>
         <w:tab/>
-        <w:t xml:space="preserve"> </w:t>
-      </w:r>
-      <w:proofErr w:type="gramStart"/>
-      <w:r>
-        <w:rPr>
-          <w:rFonts w:asciiTheme="majorHAnsi" w:hAnsiTheme="majorHAnsi" w:cstheme="minorHAnsi"/>
-          <w:b/>
-          <w:sz w:val="32"/>
-          <w:szCs w:val="32"/>
-        </w:rPr>
-        <w:t>g2(</w:t>
-      </w:r>
-      <w:proofErr w:type="gramEnd"/>
-      <w:r>
-        <w:rPr>
-          <w:rFonts w:asciiTheme="majorHAnsi" w:hAnsiTheme="majorHAnsi" w:cstheme="minorHAnsi"/>
-          <w:b/>
-          <w:sz w:val="32"/>
-          <w:szCs w:val="32"/>
-        </w:rPr>
-        <w:t>O1, ~E, ~A1, A0),</w:t>
+        <w:t xml:space="preserve"> g2(O1, ~E, ~A1, A0),</w:t>
       </w:r>
     </w:p>
     <w:p>
@@ -4859,27 +4772,7 @@
           <w:szCs w:val="32"/>
         </w:rPr>
         <w:tab/>
-        <w:t xml:space="preserve"> </w:t>
-      </w:r>
-      <w:proofErr w:type="gramStart"/>
-      <w:r>
-        <w:rPr>
-          <w:rFonts w:asciiTheme="majorHAnsi" w:hAnsiTheme="majorHAnsi" w:cstheme="minorHAnsi"/>
-          <w:b/>
-          <w:sz w:val="32"/>
-          <w:szCs w:val="32"/>
-        </w:rPr>
-        <w:t>g3(</w:t>
-      </w:r>
-      <w:proofErr w:type="gramEnd"/>
-      <w:r>
-        <w:rPr>
-          <w:rFonts w:asciiTheme="majorHAnsi" w:hAnsiTheme="majorHAnsi" w:cstheme="minorHAnsi"/>
-          <w:b/>
-          <w:sz w:val="32"/>
-          <w:szCs w:val="32"/>
-        </w:rPr>
-        <w:t>O2, ~E, A1, ~A0),</w:t>
+        <w:t xml:space="preserve"> g3(O2, ~E, A1, ~A0),</w:t>
       </w:r>
     </w:p>
     <w:p>
@@ -4900,27 +4793,7 @@
           <w:szCs w:val="32"/>
         </w:rPr>
         <w:tab/>
-        <w:t xml:space="preserve"> </w:t>
-      </w:r>
-      <w:proofErr w:type="gramStart"/>
-      <w:r>
-        <w:rPr>
-          <w:rFonts w:asciiTheme="majorHAnsi" w:hAnsiTheme="majorHAnsi" w:cstheme="minorHAnsi"/>
-          <w:b/>
-          <w:sz w:val="32"/>
-          <w:szCs w:val="32"/>
-        </w:rPr>
-        <w:t>g4(</w:t>
-      </w:r>
-      <w:proofErr w:type="gramEnd"/>
-      <w:r>
-        <w:rPr>
-          <w:rFonts w:asciiTheme="majorHAnsi" w:hAnsiTheme="majorHAnsi" w:cstheme="minorHAnsi"/>
-          <w:b/>
-          <w:sz w:val="32"/>
-          <w:szCs w:val="32"/>
-        </w:rPr>
-        <w:t>O3, ~E, A1, A0);</w:t>
+        <w:t xml:space="preserve"> g4(O3, ~E, A1, A0);</w:t>
       </w:r>
     </w:p>
     <w:p>
@@ -4934,7 +4807,6 @@
         </w:rPr>
       </w:pPr>
       <w:proofErr w:type="spellStart"/>
-      <w:proofErr w:type="gramStart"/>
       <w:r>
         <w:rPr>
           <w:rFonts w:asciiTheme="majorHAnsi" w:hAnsiTheme="majorHAnsi" w:cstheme="minorHAnsi"/>
@@ -4945,7 +4817,6 @@
         <w:t>endmodule</w:t>
       </w:r>
       <w:proofErr w:type="spellEnd"/>
-      <w:proofErr w:type="gramEnd"/>
     </w:p>
     <w:p>
       <w:pPr>
@@ -4993,7 +4864,7 @@
                     </pic:cNvPicPr>
                   </pic:nvPicPr>
                   <pic:blipFill>
-                    <a:blip r:embed="rId6" cstate="print">
+                    <a:blip r:embed="rId5" cstate="print">
                       <a:extLst>
                         <a:ext uri="{28A0092B-C50C-407E-A947-70E740481C1C}">
                           <a14:useLocalDpi xmlns:a14="http://schemas.microsoft.com/office/drawing/2010/main" val="0"/>
@@ -5178,6 +5049,74 @@
           <w:szCs w:val="32"/>
         </w:rPr>
       </w:pPr>
+      <w:r>
+        <w:rPr>
+          <w:rFonts w:asciiTheme="majorHAnsi" w:hAnsiTheme="majorHAnsi" w:cstheme="minorHAnsi"/>
+          <w:b/>
+          <w:sz w:val="32"/>
+          <w:szCs w:val="32"/>
+        </w:rPr>
+        <w:t>module expt3(input A0, A1, A2,</w:t>
+      </w:r>
+    </w:p>
+    <w:p>
+      <w:pPr>
+        <w:pStyle w:val="NoSpacing"/>
+        <w:rPr>
+          <w:rFonts w:asciiTheme="majorHAnsi" w:hAnsiTheme="majorHAnsi" w:cstheme="minorHAnsi"/>
+          <w:b/>
+          <w:sz w:val="32"/>
+          <w:szCs w:val="32"/>
+        </w:rPr>
+      </w:pPr>
+      <w:r>
+        <w:rPr>
+          <w:rFonts w:asciiTheme="majorHAnsi" w:hAnsiTheme="majorHAnsi" w:cstheme="minorHAnsi"/>
+          <w:b/>
+          <w:sz w:val="32"/>
+          <w:szCs w:val="32"/>
+        </w:rPr>
+        <w:tab/>
+      </w:r>
+      <w:r>
+        <w:rPr>
+          <w:rFonts w:asciiTheme="majorHAnsi" w:hAnsiTheme="majorHAnsi" w:cstheme="minorHAnsi"/>
+          <w:b/>
+          <w:sz w:val="32"/>
+          <w:szCs w:val="32"/>
+        </w:rPr>
+        <w:tab/>
+      </w:r>
+      <w:r>
+        <w:rPr>
+          <w:rFonts w:asciiTheme="majorHAnsi" w:hAnsiTheme="majorHAnsi" w:cstheme="minorHAnsi"/>
+          <w:b/>
+          <w:sz w:val="32"/>
+          <w:szCs w:val="32"/>
+        </w:rPr>
+        <w:tab/>
+        <w:t xml:space="preserve"> output S, O0, O1, O2, O3, O4, O5, O6, O7);</w:t>
+      </w:r>
+    </w:p>
+    <w:p>
+      <w:pPr>
+        <w:pStyle w:val="NoSpacing"/>
+        <w:rPr>
+          <w:rFonts w:asciiTheme="majorHAnsi" w:hAnsiTheme="majorHAnsi" w:cstheme="minorHAnsi"/>
+          <w:b/>
+          <w:sz w:val="32"/>
+          <w:szCs w:val="32"/>
+        </w:rPr>
+      </w:pPr>
+      <w:r>
+        <w:rPr>
+          <w:rFonts w:asciiTheme="majorHAnsi" w:hAnsiTheme="majorHAnsi" w:cstheme="minorHAnsi"/>
+          <w:b/>
+          <w:sz w:val="32"/>
+          <w:szCs w:val="32"/>
+        </w:rPr>
+        <w:t xml:space="preserve">assign O0 = </w:t>
+      </w:r>
       <w:proofErr w:type="gramStart"/>
       <w:r>
         <w:rPr>
@@ -5186,7 +5125,7 @@
           <w:sz w:val="32"/>
           <w:szCs w:val="32"/>
         </w:rPr>
-        <w:t>module</w:t>
+        <w:t>~(</w:t>
       </w:r>
       <w:proofErr w:type="gramEnd"/>
       <w:r>
@@ -5196,7 +5135,7 @@
           <w:sz w:val="32"/>
           <w:szCs w:val="32"/>
         </w:rPr>
-        <w:t xml:space="preserve"> expt3(input A0, A1, A2,</w:t>
+        <w:t>~A2 &amp; ~A1 &amp; ~A0);</w:t>
       </w:r>
     </w:p>
     <w:p>
@@ -5216,20 +5155,280 @@
           <w:sz w:val="32"/>
           <w:szCs w:val="32"/>
         </w:rPr>
+        <w:t xml:space="preserve">assign O1 = </w:t>
+      </w:r>
+      <w:proofErr w:type="gramStart"/>
+      <w:r>
+        <w:rPr>
+          <w:rFonts w:asciiTheme="majorHAnsi" w:hAnsiTheme="majorHAnsi" w:cstheme="minorHAnsi"/>
+          <w:b/>
+          <w:sz w:val="32"/>
+          <w:szCs w:val="32"/>
+        </w:rPr>
+        <w:t>~(</w:t>
+      </w:r>
+      <w:proofErr w:type="gramEnd"/>
+      <w:r>
+        <w:rPr>
+          <w:rFonts w:asciiTheme="majorHAnsi" w:hAnsiTheme="majorHAnsi" w:cstheme="minorHAnsi"/>
+          <w:b/>
+          <w:sz w:val="32"/>
+          <w:szCs w:val="32"/>
+        </w:rPr>
+        <w:t>~A2 &amp; ~A1 &amp; A0);</w:t>
+      </w:r>
+    </w:p>
+    <w:p>
+      <w:pPr>
+        <w:pStyle w:val="NoSpacing"/>
+        <w:rPr>
+          <w:rFonts w:asciiTheme="majorHAnsi" w:hAnsiTheme="majorHAnsi" w:cstheme="minorHAnsi"/>
+          <w:b/>
+          <w:sz w:val="32"/>
+          <w:szCs w:val="32"/>
+        </w:rPr>
+      </w:pPr>
+      <w:r>
+        <w:rPr>
+          <w:rFonts w:asciiTheme="majorHAnsi" w:hAnsiTheme="majorHAnsi" w:cstheme="minorHAnsi"/>
+          <w:b/>
+          <w:sz w:val="32"/>
+          <w:szCs w:val="32"/>
+        </w:rPr>
+        <w:t xml:space="preserve">assign O2 = </w:t>
+      </w:r>
+      <w:proofErr w:type="gramStart"/>
+      <w:r>
+        <w:rPr>
+          <w:rFonts w:asciiTheme="majorHAnsi" w:hAnsiTheme="majorHAnsi" w:cstheme="minorHAnsi"/>
+          <w:b/>
+          <w:sz w:val="32"/>
+          <w:szCs w:val="32"/>
+        </w:rPr>
+        <w:t>~(</w:t>
+      </w:r>
+      <w:proofErr w:type="gramEnd"/>
+      <w:r>
+        <w:rPr>
+          <w:rFonts w:asciiTheme="majorHAnsi" w:hAnsiTheme="majorHAnsi" w:cstheme="minorHAnsi"/>
+          <w:b/>
+          <w:sz w:val="32"/>
+          <w:szCs w:val="32"/>
+        </w:rPr>
+        <w:t>~A2 &amp; A1 &amp; ~A0);</w:t>
+      </w:r>
+    </w:p>
+    <w:p>
+      <w:pPr>
+        <w:pStyle w:val="NoSpacing"/>
+        <w:rPr>
+          <w:rFonts w:asciiTheme="majorHAnsi" w:hAnsiTheme="majorHAnsi" w:cstheme="minorHAnsi"/>
+          <w:b/>
+          <w:sz w:val="32"/>
+          <w:szCs w:val="32"/>
+        </w:rPr>
+      </w:pPr>
+      <w:r>
+        <w:rPr>
+          <w:rFonts w:asciiTheme="majorHAnsi" w:hAnsiTheme="majorHAnsi" w:cstheme="minorHAnsi"/>
+          <w:b/>
+          <w:sz w:val="32"/>
+          <w:szCs w:val="32"/>
+        </w:rPr>
+        <w:t xml:space="preserve">assign O3 = </w:t>
+      </w:r>
+      <w:proofErr w:type="gramStart"/>
+      <w:r>
+        <w:rPr>
+          <w:rFonts w:asciiTheme="majorHAnsi" w:hAnsiTheme="majorHAnsi" w:cstheme="minorHAnsi"/>
+          <w:b/>
+          <w:sz w:val="32"/>
+          <w:szCs w:val="32"/>
+        </w:rPr>
+        <w:t>~(</w:t>
+      </w:r>
+      <w:proofErr w:type="gramEnd"/>
+      <w:r>
+        <w:rPr>
+          <w:rFonts w:asciiTheme="majorHAnsi" w:hAnsiTheme="majorHAnsi" w:cstheme="minorHAnsi"/>
+          <w:b/>
+          <w:sz w:val="32"/>
+          <w:szCs w:val="32"/>
+        </w:rPr>
+        <w:t>~A2 &amp; A1 &amp; A0);</w:t>
+      </w:r>
+    </w:p>
+    <w:p>
+      <w:pPr>
+        <w:pStyle w:val="NoSpacing"/>
+        <w:rPr>
+          <w:rFonts w:asciiTheme="majorHAnsi" w:hAnsiTheme="majorHAnsi" w:cstheme="minorHAnsi"/>
+          <w:b/>
+          <w:sz w:val="32"/>
+          <w:szCs w:val="32"/>
+        </w:rPr>
+      </w:pPr>
+      <w:r>
+        <w:rPr>
+          <w:rFonts w:asciiTheme="majorHAnsi" w:hAnsiTheme="majorHAnsi" w:cstheme="minorHAnsi"/>
+          <w:b/>
+          <w:sz w:val="32"/>
+          <w:szCs w:val="32"/>
+        </w:rPr>
+        <w:t xml:space="preserve">assign O4 = </w:t>
+      </w:r>
+      <w:proofErr w:type="gramStart"/>
+      <w:r>
+        <w:rPr>
+          <w:rFonts w:asciiTheme="majorHAnsi" w:hAnsiTheme="majorHAnsi" w:cstheme="minorHAnsi"/>
+          <w:b/>
+          <w:sz w:val="32"/>
+          <w:szCs w:val="32"/>
+        </w:rPr>
+        <w:t>~(</w:t>
+      </w:r>
+      <w:proofErr w:type="gramEnd"/>
+      <w:r>
+        <w:rPr>
+          <w:rFonts w:asciiTheme="majorHAnsi" w:hAnsiTheme="majorHAnsi" w:cstheme="minorHAnsi"/>
+          <w:b/>
+          <w:sz w:val="32"/>
+          <w:szCs w:val="32"/>
+        </w:rPr>
+        <w:t>A2 &amp; ~A1 &amp; ~A0);</w:t>
+      </w:r>
+    </w:p>
+    <w:p>
+      <w:pPr>
+        <w:pStyle w:val="NoSpacing"/>
+        <w:rPr>
+          <w:rFonts w:asciiTheme="majorHAnsi" w:hAnsiTheme="majorHAnsi" w:cstheme="minorHAnsi"/>
+          <w:b/>
+          <w:sz w:val="32"/>
+          <w:szCs w:val="32"/>
+        </w:rPr>
+      </w:pPr>
+      <w:r>
+        <w:rPr>
+          <w:rFonts w:asciiTheme="majorHAnsi" w:hAnsiTheme="majorHAnsi" w:cstheme="minorHAnsi"/>
+          <w:b/>
+          <w:sz w:val="32"/>
+          <w:szCs w:val="32"/>
+        </w:rPr>
+        <w:t xml:space="preserve">assign O5 = </w:t>
+      </w:r>
+      <w:proofErr w:type="gramStart"/>
+      <w:r>
+        <w:rPr>
+          <w:rFonts w:asciiTheme="majorHAnsi" w:hAnsiTheme="majorHAnsi" w:cstheme="minorHAnsi"/>
+          <w:b/>
+          <w:sz w:val="32"/>
+          <w:szCs w:val="32"/>
+        </w:rPr>
+        <w:t>~(</w:t>
+      </w:r>
+      <w:proofErr w:type="gramEnd"/>
+      <w:r>
+        <w:rPr>
+          <w:rFonts w:asciiTheme="majorHAnsi" w:hAnsiTheme="majorHAnsi" w:cstheme="minorHAnsi"/>
+          <w:b/>
+          <w:sz w:val="32"/>
+          <w:szCs w:val="32"/>
+        </w:rPr>
+        <w:t>A2 &amp; ~A1 &amp; A0);</w:t>
+      </w:r>
+    </w:p>
+    <w:p>
+      <w:pPr>
+        <w:pStyle w:val="NoSpacing"/>
+        <w:rPr>
+          <w:rFonts w:asciiTheme="majorHAnsi" w:hAnsiTheme="majorHAnsi" w:cstheme="minorHAnsi"/>
+          <w:b/>
+          <w:sz w:val="32"/>
+          <w:szCs w:val="32"/>
+        </w:rPr>
+      </w:pPr>
+      <w:r>
+        <w:rPr>
+          <w:rFonts w:asciiTheme="majorHAnsi" w:hAnsiTheme="majorHAnsi" w:cstheme="minorHAnsi"/>
+          <w:b/>
+          <w:sz w:val="32"/>
+          <w:szCs w:val="32"/>
+        </w:rPr>
+        <w:t xml:space="preserve">assign O6 = </w:t>
+      </w:r>
+      <w:proofErr w:type="gramStart"/>
+      <w:r>
+        <w:rPr>
+          <w:rFonts w:asciiTheme="majorHAnsi" w:hAnsiTheme="majorHAnsi" w:cstheme="minorHAnsi"/>
+          <w:b/>
+          <w:sz w:val="32"/>
+          <w:szCs w:val="32"/>
+        </w:rPr>
+        <w:t>~(</w:t>
+      </w:r>
+      <w:proofErr w:type="gramEnd"/>
+      <w:r>
+        <w:rPr>
+          <w:rFonts w:asciiTheme="majorHAnsi" w:hAnsiTheme="majorHAnsi" w:cstheme="minorHAnsi"/>
+          <w:b/>
+          <w:sz w:val="32"/>
+          <w:szCs w:val="32"/>
+        </w:rPr>
+        <w:t>A2 &amp; A1 &amp; ~A0);</w:t>
+      </w:r>
+    </w:p>
+    <w:p>
+      <w:pPr>
+        <w:pStyle w:val="NoSpacing"/>
+        <w:rPr>
+          <w:rFonts w:asciiTheme="majorHAnsi" w:hAnsiTheme="majorHAnsi"/>
+          <w:b/>
+          <w:sz w:val="32"/>
+          <w:szCs w:val="32"/>
+        </w:rPr>
+      </w:pPr>
+      <w:r>
+        <w:rPr>
+          <w:rFonts w:asciiTheme="majorHAnsi" w:hAnsiTheme="majorHAnsi" w:cstheme="minorHAnsi"/>
+          <w:b/>
+          <w:sz w:val="32"/>
+          <w:szCs w:val="32"/>
+        </w:rPr>
+        <w:t xml:space="preserve">assign O7 = </w:t>
+      </w:r>
+      <w:proofErr w:type="gramStart"/>
+      <w:r>
+        <w:rPr>
+          <w:rFonts w:asciiTheme="majorHAnsi" w:hAnsiTheme="majorHAnsi" w:cstheme="minorHAnsi"/>
+          <w:b/>
+          <w:sz w:val="32"/>
+          <w:szCs w:val="32"/>
+        </w:rPr>
+        <w:t>~(</w:t>
+      </w:r>
+      <w:proofErr w:type="gramEnd"/>
+      <w:r>
+        <w:rPr>
+          <w:rFonts w:asciiTheme="majorHAnsi" w:hAnsiTheme="majorHAnsi" w:cstheme="minorHAnsi"/>
+          <w:b/>
+          <w:sz w:val="32"/>
+          <w:szCs w:val="32"/>
+        </w:rPr>
+        <w:t>A2 &amp; A1 &amp; A0);</w:t>
+      </w:r>
+      <w:r>
+        <w:rPr>
+          <w:rFonts w:asciiTheme="majorHAnsi" w:hAnsiTheme="majorHAnsi"/>
+          <w:b/>
+          <w:sz w:val="32"/>
+          <w:szCs w:val="32"/>
+        </w:rPr>
         <w:tab/>
       </w:r>
       <w:r>
         <w:rPr>
-          <w:rFonts w:asciiTheme="majorHAnsi" w:hAnsiTheme="majorHAnsi" w:cstheme="minorHAnsi"/>
-          <w:b/>
-          <w:sz w:val="32"/>
-          <w:szCs w:val="32"/>
-        </w:rPr>
-        <w:tab/>
-      </w:r>
-      <w:r>
-        <w:rPr>
-          <w:rFonts w:asciiTheme="majorHAnsi" w:hAnsiTheme="majorHAnsi" w:cstheme="minorHAnsi"/>
+          <w:rFonts w:asciiTheme="majorHAnsi" w:hAnsiTheme="majorHAnsi"/>
           <w:b/>
           <w:sz w:val="32"/>
           <w:szCs w:val="32"/>
@@ -5237,274 +5436,17 @@
         <w:tab/>
         <w:t xml:space="preserve"> </w:t>
       </w:r>
-      <w:proofErr w:type="gramStart"/>
-      <w:r>
-        <w:rPr>
-          <w:rFonts w:asciiTheme="majorHAnsi" w:hAnsiTheme="majorHAnsi" w:cstheme="minorHAnsi"/>
-          <w:b/>
-          <w:sz w:val="32"/>
-          <w:szCs w:val="32"/>
-        </w:rPr>
-        <w:t>output</w:t>
-      </w:r>
-      <w:proofErr w:type="gramEnd"/>
-      <w:r>
-        <w:rPr>
-          <w:rFonts w:asciiTheme="majorHAnsi" w:hAnsiTheme="majorHAnsi" w:cstheme="minorHAnsi"/>
-          <w:b/>
-          <w:sz w:val="32"/>
-          <w:szCs w:val="32"/>
-        </w:rPr>
-        <w:t xml:space="preserve"> S, O0, O1, O2, O3, O4, O5, O6, O7);</w:t>
-      </w:r>
     </w:p>
     <w:p>
       <w:pPr>
         <w:pStyle w:val="NoSpacing"/>
         <w:rPr>
-          <w:rFonts w:asciiTheme="majorHAnsi" w:hAnsiTheme="majorHAnsi" w:cstheme="minorHAnsi"/>
-          <w:b/>
-          <w:sz w:val="32"/>
-          <w:szCs w:val="32"/>
-        </w:rPr>
-      </w:pPr>
-      <w:proofErr w:type="gramStart"/>
-      <w:r>
-        <w:rPr>
-          <w:rFonts w:asciiTheme="majorHAnsi" w:hAnsiTheme="majorHAnsi" w:cstheme="minorHAnsi"/>
-          <w:b/>
-          <w:sz w:val="32"/>
-          <w:szCs w:val="32"/>
-        </w:rPr>
-        <w:t>assign</w:t>
-      </w:r>
-      <w:proofErr w:type="gramEnd"/>
-      <w:r>
-        <w:rPr>
-          <w:rFonts w:asciiTheme="majorHAnsi" w:hAnsiTheme="majorHAnsi" w:cstheme="minorHAnsi"/>
-          <w:b/>
-          <w:sz w:val="32"/>
-          <w:szCs w:val="32"/>
-        </w:rPr>
-        <w:t xml:space="preserve"> O0 = ~(~A2 &amp; ~A1 &amp; ~A0);</w:t>
-      </w:r>
-    </w:p>
-    <w:p>
-      <w:pPr>
-        <w:pStyle w:val="NoSpacing"/>
-        <w:rPr>
-          <w:rFonts w:asciiTheme="majorHAnsi" w:hAnsiTheme="majorHAnsi" w:cstheme="minorHAnsi"/>
-          <w:b/>
-          <w:sz w:val="32"/>
-          <w:szCs w:val="32"/>
-        </w:rPr>
-      </w:pPr>
-      <w:proofErr w:type="gramStart"/>
-      <w:r>
-        <w:rPr>
-          <w:rFonts w:asciiTheme="majorHAnsi" w:hAnsiTheme="majorHAnsi" w:cstheme="minorHAnsi"/>
-          <w:b/>
-          <w:sz w:val="32"/>
-          <w:szCs w:val="32"/>
-        </w:rPr>
-        <w:t>assign</w:t>
-      </w:r>
-      <w:proofErr w:type="gramEnd"/>
-      <w:r>
-        <w:rPr>
-          <w:rFonts w:asciiTheme="majorHAnsi" w:hAnsiTheme="majorHAnsi" w:cstheme="minorHAnsi"/>
-          <w:b/>
-          <w:sz w:val="32"/>
-          <w:szCs w:val="32"/>
-        </w:rPr>
-        <w:t xml:space="preserve"> O1 = ~(~A2 &amp; ~A1 &amp; A0);</w:t>
-      </w:r>
-    </w:p>
-    <w:p>
-      <w:pPr>
-        <w:pStyle w:val="NoSpacing"/>
-        <w:rPr>
-          <w:rFonts w:asciiTheme="majorHAnsi" w:hAnsiTheme="majorHAnsi" w:cstheme="minorHAnsi"/>
-          <w:b/>
-          <w:sz w:val="32"/>
-          <w:szCs w:val="32"/>
-        </w:rPr>
-      </w:pPr>
-      <w:proofErr w:type="gramStart"/>
-      <w:r>
-        <w:rPr>
-          <w:rFonts w:asciiTheme="majorHAnsi" w:hAnsiTheme="majorHAnsi" w:cstheme="minorHAnsi"/>
-          <w:b/>
-          <w:sz w:val="32"/>
-          <w:szCs w:val="32"/>
-        </w:rPr>
-        <w:t>assign</w:t>
-      </w:r>
-      <w:proofErr w:type="gramEnd"/>
-      <w:r>
-        <w:rPr>
-          <w:rFonts w:asciiTheme="majorHAnsi" w:hAnsiTheme="majorHAnsi" w:cstheme="minorHAnsi"/>
-          <w:b/>
-          <w:sz w:val="32"/>
-          <w:szCs w:val="32"/>
-        </w:rPr>
-        <w:t xml:space="preserve"> O2 = ~(~A2 &amp; A1 &amp; ~A0);</w:t>
-      </w:r>
-    </w:p>
-    <w:p>
-      <w:pPr>
-        <w:pStyle w:val="NoSpacing"/>
-        <w:rPr>
-          <w:rFonts w:asciiTheme="majorHAnsi" w:hAnsiTheme="majorHAnsi" w:cstheme="minorHAnsi"/>
-          <w:b/>
-          <w:sz w:val="32"/>
-          <w:szCs w:val="32"/>
-        </w:rPr>
-      </w:pPr>
-      <w:proofErr w:type="gramStart"/>
-      <w:r>
-        <w:rPr>
-          <w:rFonts w:asciiTheme="majorHAnsi" w:hAnsiTheme="majorHAnsi" w:cstheme="minorHAnsi"/>
-          <w:b/>
-          <w:sz w:val="32"/>
-          <w:szCs w:val="32"/>
-        </w:rPr>
-        <w:t>assign</w:t>
-      </w:r>
-      <w:proofErr w:type="gramEnd"/>
-      <w:r>
-        <w:rPr>
-          <w:rFonts w:asciiTheme="majorHAnsi" w:hAnsiTheme="majorHAnsi" w:cstheme="minorHAnsi"/>
-          <w:b/>
-          <w:sz w:val="32"/>
-          <w:szCs w:val="32"/>
-        </w:rPr>
-        <w:t xml:space="preserve"> O3 = ~(~A2 &amp; A1 &amp; A0);</w:t>
-      </w:r>
-    </w:p>
-    <w:p>
-      <w:pPr>
-        <w:pStyle w:val="NoSpacing"/>
-        <w:rPr>
-          <w:rFonts w:asciiTheme="majorHAnsi" w:hAnsiTheme="majorHAnsi" w:cstheme="minorHAnsi"/>
-          <w:b/>
-          <w:sz w:val="32"/>
-          <w:szCs w:val="32"/>
-        </w:rPr>
-      </w:pPr>
-      <w:proofErr w:type="gramStart"/>
-      <w:r>
-        <w:rPr>
-          <w:rFonts w:asciiTheme="majorHAnsi" w:hAnsiTheme="majorHAnsi" w:cstheme="minorHAnsi"/>
-          <w:b/>
-          <w:sz w:val="32"/>
-          <w:szCs w:val="32"/>
-        </w:rPr>
-        <w:t>assign</w:t>
-      </w:r>
-      <w:proofErr w:type="gramEnd"/>
-      <w:r>
-        <w:rPr>
-          <w:rFonts w:asciiTheme="majorHAnsi" w:hAnsiTheme="majorHAnsi" w:cstheme="minorHAnsi"/>
-          <w:b/>
-          <w:sz w:val="32"/>
-          <w:szCs w:val="32"/>
-        </w:rPr>
-        <w:t xml:space="preserve"> O4 = ~(A2 &amp; ~A1 &amp; ~A0);</w:t>
-      </w:r>
-    </w:p>
-    <w:p>
-      <w:pPr>
-        <w:pStyle w:val="NoSpacing"/>
-        <w:rPr>
-          <w:rFonts w:asciiTheme="majorHAnsi" w:hAnsiTheme="majorHAnsi" w:cstheme="minorHAnsi"/>
-          <w:b/>
-          <w:sz w:val="32"/>
-          <w:szCs w:val="32"/>
-        </w:rPr>
-      </w:pPr>
-      <w:proofErr w:type="gramStart"/>
-      <w:r>
-        <w:rPr>
-          <w:rFonts w:asciiTheme="majorHAnsi" w:hAnsiTheme="majorHAnsi" w:cstheme="minorHAnsi"/>
-          <w:b/>
-          <w:sz w:val="32"/>
-          <w:szCs w:val="32"/>
-        </w:rPr>
-        <w:t>assign</w:t>
-      </w:r>
-      <w:proofErr w:type="gramEnd"/>
-      <w:r>
-        <w:rPr>
-          <w:rFonts w:asciiTheme="majorHAnsi" w:hAnsiTheme="majorHAnsi" w:cstheme="minorHAnsi"/>
-          <w:b/>
-          <w:sz w:val="32"/>
-          <w:szCs w:val="32"/>
-        </w:rPr>
-        <w:t xml:space="preserve"> O5 = ~(A2 &amp; ~A1 &amp; A0);</w:t>
-      </w:r>
-    </w:p>
-    <w:p>
-      <w:pPr>
-        <w:pStyle w:val="NoSpacing"/>
-        <w:rPr>
-          <w:rFonts w:asciiTheme="majorHAnsi" w:hAnsiTheme="majorHAnsi" w:cstheme="minorHAnsi"/>
-          <w:b/>
-          <w:sz w:val="32"/>
-          <w:szCs w:val="32"/>
-        </w:rPr>
-      </w:pPr>
-      <w:proofErr w:type="gramStart"/>
-      <w:r>
-        <w:rPr>
-          <w:rFonts w:asciiTheme="majorHAnsi" w:hAnsiTheme="majorHAnsi" w:cstheme="minorHAnsi"/>
-          <w:b/>
-          <w:sz w:val="32"/>
-          <w:szCs w:val="32"/>
-        </w:rPr>
-        <w:t>assign</w:t>
-      </w:r>
-      <w:proofErr w:type="gramEnd"/>
-      <w:r>
-        <w:rPr>
-          <w:rFonts w:asciiTheme="majorHAnsi" w:hAnsiTheme="majorHAnsi" w:cstheme="minorHAnsi"/>
-          <w:b/>
-          <w:sz w:val="32"/>
-          <w:szCs w:val="32"/>
-        </w:rPr>
-        <w:t xml:space="preserve"> O6 = ~(A2 &amp; A1 &amp; ~A0);</w:t>
-      </w:r>
-    </w:p>
-    <w:p>
-      <w:pPr>
-        <w:pStyle w:val="NoSpacing"/>
-        <w:rPr>
           <w:rFonts w:asciiTheme="majorHAnsi" w:hAnsiTheme="majorHAnsi"/>
           <w:b/>
           <w:sz w:val="32"/>
           <w:szCs w:val="32"/>
         </w:rPr>
       </w:pPr>
-      <w:proofErr w:type="gramStart"/>
-      <w:r>
-        <w:rPr>
-          <w:rFonts w:asciiTheme="majorHAnsi" w:hAnsiTheme="majorHAnsi" w:cstheme="minorHAnsi"/>
-          <w:b/>
-          <w:sz w:val="32"/>
-          <w:szCs w:val="32"/>
-        </w:rPr>
-        <w:t>assign</w:t>
-      </w:r>
-      <w:proofErr w:type="gramEnd"/>
-      <w:r>
-        <w:rPr>
-          <w:rFonts w:asciiTheme="majorHAnsi" w:hAnsiTheme="majorHAnsi" w:cstheme="minorHAnsi"/>
-          <w:b/>
-          <w:sz w:val="32"/>
-          <w:szCs w:val="32"/>
-        </w:rPr>
-        <w:t xml:space="preserve"> O7 = ~(A2 &amp; A1 &amp; A0);</w:t>
-      </w:r>
       <w:r>
         <w:rPr>
           <w:rFonts w:asciiTheme="majorHAnsi" w:hAnsiTheme="majorHAnsi"/>
@@ -5512,48 +5454,7 @@
           <w:sz w:val="32"/>
           <w:szCs w:val="32"/>
         </w:rPr>
-        <w:tab/>
-      </w:r>
-      <w:r>
-        <w:rPr>
-          <w:rFonts w:asciiTheme="majorHAnsi" w:hAnsiTheme="majorHAnsi"/>
-          <w:b/>
-          <w:sz w:val="32"/>
-          <w:szCs w:val="32"/>
-        </w:rPr>
-        <w:tab/>
-        <w:t xml:space="preserve"> </w:t>
-      </w:r>
-    </w:p>
-    <w:p>
-      <w:pPr>
-        <w:pStyle w:val="NoSpacing"/>
-        <w:rPr>
-          <w:rFonts w:asciiTheme="majorHAnsi" w:hAnsiTheme="majorHAnsi"/>
-          <w:b/>
-          <w:sz w:val="32"/>
-          <w:szCs w:val="32"/>
-        </w:rPr>
-      </w:pPr>
-      <w:proofErr w:type="gramStart"/>
-      <w:r>
-        <w:rPr>
-          <w:rFonts w:asciiTheme="majorHAnsi" w:hAnsiTheme="majorHAnsi"/>
-          <w:b/>
-          <w:sz w:val="32"/>
-          <w:szCs w:val="32"/>
-        </w:rPr>
-        <w:t>assign</w:t>
-      </w:r>
-      <w:proofErr w:type="gramEnd"/>
-      <w:r>
-        <w:rPr>
-          <w:rFonts w:asciiTheme="majorHAnsi" w:hAnsiTheme="majorHAnsi"/>
-          <w:b/>
-          <w:sz w:val="32"/>
-          <w:szCs w:val="32"/>
-        </w:rPr>
-        <w:t xml:space="preserve"> S = O0|O1|O2|O3|O4|O5|O6|O7;</w:t>
+        <w:t>assign S = O0|O1|O2|O3|O4|O5|O6|O7;</w:t>
       </w:r>
       <w:r>
         <w:rPr>
@@ -5586,7 +5487,6 @@
         </w:rPr>
       </w:pPr>
       <w:proofErr w:type="spellStart"/>
-      <w:proofErr w:type="gramStart"/>
       <w:r>
         <w:rPr>
           <w:rFonts w:asciiTheme="majorHAnsi" w:hAnsiTheme="majorHAnsi"/>
@@ -5597,7 +5497,6 @@
         <w:t>endmodule</w:t>
       </w:r>
       <w:proofErr w:type="spellEnd"/>
-      <w:proofErr w:type="gramEnd"/>
     </w:p>
     <w:p>
       <w:pPr>
@@ -5661,7 +5560,7 @@
                     </pic:cNvPicPr>
                   </pic:nvPicPr>
                   <pic:blipFill>
-                    <a:blip r:embed="rId7" cstate="print">
+                    <a:blip r:embed="rId6" cstate="print">
                       <a:extLst>
                         <a:ext uri="{28A0092B-C50C-407E-A947-70E740481C1C}">
                           <a14:useLocalDpi xmlns:a14="http://schemas.microsoft.com/office/drawing/2010/main" val="0"/>
@@ -5955,25 +5854,7 @@
           <w:sz w:val="32"/>
           <w:szCs w:val="32"/>
         </w:rPr>
-        <w:t xml:space="preserve"> used </w:t>
-      </w:r>
-      <w:proofErr w:type="spellStart"/>
-      <w:r>
-        <w:rPr>
-          <w:rFonts w:asciiTheme="majorHAnsi" w:hAnsiTheme="majorHAnsi" w:cs="Times New Roman"/>
-          <w:sz w:val="32"/>
-          <w:szCs w:val="32"/>
-        </w:rPr>
-        <w:t>Quartus</w:t>
-      </w:r>
-      <w:proofErr w:type="spellEnd"/>
-      <w:r>
-        <w:rPr>
-          <w:rFonts w:asciiTheme="majorHAnsi" w:hAnsiTheme="majorHAnsi" w:cs="Times New Roman"/>
-          <w:sz w:val="32"/>
-          <w:szCs w:val="32"/>
-        </w:rPr>
-        <w:t xml:space="preserve"> II software to perform sim</w:t>
+        <w:t xml:space="preserve"> used Quartus II software to perform sim</w:t>
       </w:r>
       <w:r>
         <w:rPr>
@@ -6212,7 +6093,7 @@
           <w:sz w:val="32"/>
           <w:szCs w:val="32"/>
         </w:rPr>
-        <w:t xml:space="preserve"> Fall 2016</w:t>
+        <w:t xml:space="preserve"> Fall 2017</w:t>
       </w:r>
     </w:p>
     <w:p>
@@ -6399,19 +6280,8 @@
           <w:sz w:val="32"/>
           <w:szCs w:val="32"/>
         </w:rPr>
-        <w:t xml:space="preserve"> </w:t>
-      </w:r>
-      <w:proofErr w:type="spellStart"/>
-      <w:r>
-        <w:rPr>
-          <w:rFonts w:asciiTheme="majorHAnsi" w:hAnsiTheme="majorHAnsi" w:cstheme="minorHAnsi"/>
-          <w:color w:val="000000" w:themeColor="text1"/>
-          <w:sz w:val="32"/>
-          <w:szCs w:val="32"/>
-        </w:rPr>
-        <w:t>Rahman</w:t>
-      </w:r>
-      <w:proofErr w:type="spellEnd"/>
+        <w:t xml:space="preserve"> Rahman</w:t>
+      </w:r>
     </w:p>
     <w:p>
       <w:pPr>
@@ -6461,7 +6331,7 @@
       <w:pPr>
         <w:jc w:val="center"/>
         <w:rPr>
-          <w:rFonts w:asciiTheme="majorHAnsi" w:hAnsiTheme="majorHAnsi" w:cstheme="minorHAnsi"/>
+          <w:rFonts w:cstheme="minorHAnsi"/>
           <w:color w:val="000000" w:themeColor="text1"/>
           <w:sz w:val="32"/>
           <w:szCs w:val="32"/>
@@ -6469,7 +6339,7 @@
       </w:pPr>
       <w:r>
         <w:rPr>
-          <w:rFonts w:asciiTheme="majorHAnsi" w:hAnsiTheme="majorHAnsi" w:cstheme="minorHAnsi"/>
+          <w:rFonts w:cstheme="minorHAnsi"/>
           <w:b/>
           <w:bCs/>
           <w:color w:val="000000" w:themeColor="text1"/>
@@ -6480,19 +6350,19 @@
       </w:r>
       <w:r>
         <w:rPr>
-          <w:rFonts w:asciiTheme="majorHAnsi" w:hAnsiTheme="majorHAnsi" w:cstheme="minorHAnsi"/>
+          <w:rFonts w:cstheme="minorHAnsi"/>
           <w:color w:val="000000" w:themeColor="text1"/>
           <w:sz w:val="32"/>
           <w:szCs w:val="32"/>
         </w:rPr>
-        <w:t xml:space="preserve"> 02</w:t>
+        <w:t xml:space="preserve"> 01</w:t>
       </w:r>
     </w:p>
     <w:p>
       <w:pPr>
         <w:jc w:val="center"/>
         <w:rPr>
-          <w:rFonts w:asciiTheme="majorHAnsi" w:hAnsiTheme="majorHAnsi" w:cstheme="minorHAnsi"/>
+          <w:rFonts w:cstheme="minorHAnsi"/>
           <w:b/>
           <w:bCs/>
           <w:color w:val="000000" w:themeColor="text1"/>
@@ -6502,7 +6372,7 @@
       </w:pPr>
       <w:r>
         <w:rPr>
-          <w:rFonts w:asciiTheme="majorHAnsi" w:hAnsiTheme="majorHAnsi" w:cstheme="minorHAnsi"/>
+          <w:rFonts w:cstheme="minorHAnsi"/>
           <w:b/>
           <w:bCs/>
           <w:color w:val="000000" w:themeColor="text1"/>
@@ -6514,9 +6384,10 @@
     </w:p>
     <w:p>
       <w:pPr>
+        <w:spacing w:line="240" w:lineRule="auto"/>
         <w:jc w:val="center"/>
         <w:rPr>
-          <w:rFonts w:asciiTheme="majorHAnsi" w:hAnsiTheme="majorHAnsi" w:cstheme="minorHAnsi"/>
+          <w:rFonts w:cstheme="minorHAnsi"/>
           <w:color w:val="000000" w:themeColor="text1"/>
           <w:sz w:val="32"/>
           <w:szCs w:val="32"/>
@@ -6524,7 +6395,7 @@
       </w:pPr>
       <w:r>
         <w:rPr>
-          <w:rFonts w:asciiTheme="majorHAnsi" w:hAnsiTheme="majorHAnsi" w:cstheme="minorHAnsi"/>
+          <w:rFonts w:cstheme="minorHAnsi"/>
           <w:color w:val="000000" w:themeColor="text1"/>
           <w:sz w:val="32"/>
           <w:szCs w:val="32"/>
@@ -6534,9 +6405,10 @@
     </w:p>
     <w:p>
       <w:pPr>
+        <w:spacing w:line="240" w:lineRule="auto"/>
         <w:jc w:val="center"/>
         <w:rPr>
-          <w:rFonts w:asciiTheme="majorHAnsi" w:hAnsiTheme="majorHAnsi" w:cstheme="minorHAnsi"/>
+          <w:rFonts w:cstheme="minorHAnsi"/>
           <w:color w:val="000000" w:themeColor="text1"/>
           <w:sz w:val="32"/>
           <w:szCs w:val="32"/>
@@ -6544,19 +6416,20 @@
       </w:pPr>
       <w:r>
         <w:rPr>
-          <w:rFonts w:asciiTheme="majorHAnsi" w:hAnsiTheme="majorHAnsi" w:cstheme="minorHAnsi"/>
+          <w:rFonts w:cstheme="minorHAnsi"/>
           <w:color w:val="000000" w:themeColor="text1"/>
           <w:sz w:val="32"/>
           <w:szCs w:val="32"/>
         </w:rPr>
-        <w:t>2014-1-60-024</w:t>
-      </w:r>
-    </w:p>
-    <w:p>
-      <w:pPr>
+        <w:t>2015-1-60-065</w:t>
+      </w:r>
+    </w:p>
+    <w:p>
+      <w:pPr>
+        <w:spacing w:line="240" w:lineRule="auto"/>
         <w:jc w:val="center"/>
         <w:rPr>
-          <w:rFonts w:asciiTheme="majorHAnsi" w:hAnsiTheme="majorHAnsi" w:cstheme="minorHAnsi"/>
+          <w:rFonts w:cstheme="minorHAnsi"/>
           <w:color w:val="000000" w:themeColor="text1"/>
           <w:sz w:val="32"/>
           <w:szCs w:val="32"/>
@@ -6564,19 +6437,20 @@
       </w:pPr>
       <w:r>
         <w:rPr>
-          <w:rFonts w:asciiTheme="majorHAnsi" w:hAnsiTheme="majorHAnsi" w:cstheme="minorHAnsi"/>
+          <w:rFonts w:cstheme="minorHAnsi"/>
           <w:color w:val="000000" w:themeColor="text1"/>
           <w:sz w:val="32"/>
           <w:szCs w:val="32"/>
         </w:rPr>
-        <w:t>2014-1-60-030</w:t>
-      </w:r>
-    </w:p>
-    <w:p>
-      <w:pPr>
+        <w:t>2015-1-60-071</w:t>
+      </w:r>
+    </w:p>
+    <w:p>
+      <w:pPr>
+        <w:spacing w:line="240" w:lineRule="auto"/>
         <w:jc w:val="center"/>
         <w:rPr>
-          <w:rFonts w:asciiTheme="majorHAnsi" w:hAnsiTheme="majorHAnsi" w:cstheme="minorHAnsi"/>
+          <w:rFonts w:cstheme="minorHAnsi"/>
           <w:color w:val="000000" w:themeColor="text1"/>
           <w:sz w:val="32"/>
           <w:szCs w:val="32"/>
@@ -6584,30 +6458,38 @@
       </w:pPr>
       <w:r>
         <w:rPr>
-          <w:rFonts w:asciiTheme="majorHAnsi" w:hAnsiTheme="majorHAnsi" w:cstheme="minorHAnsi"/>
+          <w:rFonts w:cstheme="minorHAnsi"/>
           <w:color w:val="000000" w:themeColor="text1"/>
           <w:sz w:val="32"/>
           <w:szCs w:val="32"/>
         </w:rPr>
-        <w:t>2014-1-60-055</w:t>
-      </w:r>
-    </w:p>
-    <w:p>
-      <w:pPr>
-        <w:tabs>
-          <w:tab w:val="left" w:pos="7695"/>
-        </w:tabs>
+        <w:t>2015-1-60-081</w:t>
+      </w:r>
+    </w:p>
+    <w:p>
+      <w:pPr>
         <w:jc w:val="center"/>
         <w:rPr>
-          <w:rFonts w:asciiTheme="majorHAnsi" w:hAnsiTheme="majorHAnsi" w:cstheme="minorHAnsi"/>
+          <w:rFonts w:cstheme="minorHAnsi"/>
           <w:color w:val="000000" w:themeColor="text1"/>
-          <w:sz w:val="36"/>
-          <w:szCs w:val="36"/>
-        </w:rPr>
-      </w:pPr>
-      <w:r>
-        <w:rPr>
-          <w:rFonts w:asciiTheme="majorHAnsi" w:hAnsiTheme="majorHAnsi" w:cstheme="minorHAnsi"/>
+          <w:sz w:val="32"/>
+          <w:szCs w:val="32"/>
+        </w:rPr>
+      </w:pPr>
+    </w:p>
+    <w:p>
+      <w:pPr>
+        <w:jc w:val="center"/>
+        <w:rPr>
+          <w:rFonts w:asciiTheme="majorHAnsi" w:hAnsiTheme="majorHAnsi" w:cs="Times New Roman"/>
+          <w:color w:val="000000" w:themeColor="text1"/>
+          <w:sz w:val="28"/>
+          <w:szCs w:val="28"/>
+        </w:rPr>
+      </w:pPr>
+      <w:r>
+        <w:rPr>
+          <w:rFonts w:cstheme="minorHAnsi"/>
           <w:b/>
           <w:bCs/>
           <w:color w:val="000000" w:themeColor="text1"/>
@@ -6619,69 +6501,75 @@
       <w:r>
         <w:rPr>
           <w:rFonts w:asciiTheme="majorHAnsi" w:hAnsiTheme="majorHAnsi" w:cs="Times New Roman"/>
-          <w:sz w:val="36"/>
-          <w:szCs w:val="36"/>
-        </w:rPr>
-        <w:t>November</w:t>
-      </w:r>
-      <w:r>
+          <w:color w:val="000000" w:themeColor="text1"/>
+          <w:sz w:val="28"/>
+          <w:szCs w:val="28"/>
+        </w:rPr>
+        <w:t>November 13, 2017</w:t>
+      </w:r>
+    </w:p>
+    <w:p>
+      <w:pPr>
+        <w:jc w:val="center"/>
         <w:rPr>
           <w:rFonts w:asciiTheme="majorHAnsi" w:hAnsiTheme="majorHAnsi" w:cs="Times New Roman"/>
-          <w:sz w:val="36"/>
-          <w:szCs w:val="36"/>
-        </w:rPr>
-        <w:t xml:space="preserve"> 16</w:t>
-      </w:r>
-      <w:r>
-        <w:rPr>
-          <w:rFonts w:asciiTheme="majorHAnsi" w:hAnsiTheme="majorHAnsi" w:cstheme="minorHAnsi"/>
           <w:color w:val="000000" w:themeColor="text1"/>
-          <w:sz w:val="36"/>
-          <w:szCs w:val="36"/>
-        </w:rPr>
-        <w:t>, 2016</w:t>
-      </w:r>
-    </w:p>
-    <w:p>
-      <w:pPr>
-        <w:tabs>
-          <w:tab w:val="left" w:pos="7695"/>
-        </w:tabs>
-        <w:jc w:val="center"/>
-        <w:rPr>
-          <w:rFonts w:asciiTheme="majorHAnsi" w:hAnsiTheme="majorHAnsi" w:cstheme="minorHAnsi"/>
-          <w:color w:val="000000" w:themeColor="text1"/>
-          <w:sz w:val="36"/>
-          <w:szCs w:val="36"/>
-        </w:rPr>
-      </w:pPr>
-      <w:r>
-        <w:rPr>
-          <w:rFonts w:asciiTheme="majorHAnsi" w:hAnsiTheme="majorHAnsi" w:cstheme="minorHAnsi"/>
+          <w:sz w:val="28"/>
+          <w:szCs w:val="28"/>
+        </w:rPr>
+      </w:pPr>
+      <w:r>
+        <w:rPr>
+          <w:rFonts w:cstheme="minorHAnsi"/>
           <w:b/>
           <w:bCs/>
           <w:color w:val="000000" w:themeColor="text1"/>
           <w:sz w:val="36"/>
           <w:szCs w:val="36"/>
         </w:rPr>
-        <w:t xml:space="preserve">Date of Submission: </w:t>
-      </w:r>
-      <w:r>
-        <w:rPr>
-          <w:rFonts w:asciiTheme="majorHAnsi" w:hAnsiTheme="majorHAnsi" w:cs="Times New Roman"/>
-          <w:sz w:val="36"/>
-          <w:szCs w:val="36"/>
-        </w:rPr>
-        <w:t>November 30</w:t>
-      </w:r>
-      <w:r>
-        <w:rPr>
-          <w:rFonts w:asciiTheme="majorHAnsi" w:hAnsiTheme="majorHAnsi" w:cstheme="minorHAnsi"/>
+        <w:t xml:space="preserve">Date of </w:t>
+      </w:r>
+      <w:r>
+        <w:rPr>
+          <w:rFonts w:cstheme="minorHAnsi"/>
+          <w:b/>
+          <w:bCs/>
           <w:color w:val="000000" w:themeColor="text1"/>
           <w:sz w:val="36"/>
           <w:szCs w:val="36"/>
         </w:rPr>
-        <w:t>, 2016</w:t>
+        <w:t>Submission</w:t>
+      </w:r>
+      <w:r>
+        <w:rPr>
+          <w:rFonts w:cstheme="minorHAnsi"/>
+          <w:b/>
+          <w:bCs/>
+          <w:color w:val="000000" w:themeColor="text1"/>
+          <w:sz w:val="36"/>
+          <w:szCs w:val="36"/>
+        </w:rPr>
+        <w:t xml:space="preserve">: </w:t>
+      </w:r>
+      <w:r>
+        <w:rPr>
+          <w:rFonts w:asciiTheme="majorHAnsi" w:hAnsiTheme="majorHAnsi" w:cs="Times New Roman"/>
+          <w:color w:val="000000" w:themeColor="text1"/>
+          <w:sz w:val="28"/>
+          <w:szCs w:val="28"/>
+        </w:rPr>
+        <w:t>November 20</w:t>
+      </w:r>
+      <w:bookmarkStart w:id="0" w:name="_GoBack"/>
+      <w:bookmarkEnd w:id="0"/>
+      <w:r>
+        <w:rPr>
+          <w:rFonts w:asciiTheme="majorHAnsi" w:hAnsiTheme="majorHAnsi" w:cs="Times New Roman"/>
+          <w:color w:val="000000" w:themeColor="text1"/>
+          <w:sz w:val="28"/>
+          <w:szCs w:val="28"/>
+        </w:rPr>
+        <w:t>, 2017</w:t>
       </w:r>
     </w:p>
     <w:sectPr>
@@ -6695,8 +6583,8 @@
 </file>
 
 <file path=word/numbering.xml><?xml version="1.0" encoding="utf-8"?>
-<w:numbering xmlns:wpc="http://schemas.microsoft.com/office/word/2010/wordprocessingCanvas" xmlns:mc="http://schemas.openxmlformats.org/markup-compatibility/2006" xmlns:o="urn:schemas-microsoft-com:office:office" xmlns:r="http://schemas.openxmlformats.org/officeDocument/2006/relationships" xmlns:m="http://schemas.openxmlformats.org/officeDocument/2006/math" xmlns:v="urn:schemas-microsoft-com:vml" xmlns:wp14="http://schemas.microsoft.com/office/word/2010/wordprocessingDrawing" xmlns:wp="http://schemas.openxmlformats.org/drawingml/2006/wordprocessingDrawing" xmlns:w10="urn:schemas-microsoft-com:office:word" xmlns:w="http://schemas.openxmlformats.org/wordprocessingml/2006/main" xmlns:w14="http://schemas.microsoft.com/office/word/2010/wordml" xmlns:wpg="http://schemas.microsoft.com/office/word/2010/wordprocessingGroup" xmlns:wpi="http://schemas.microsoft.com/office/word/2010/wordprocessingInk" xmlns:wne="http://schemas.microsoft.com/office/word/2006/wordml" xmlns:wps="http://schemas.microsoft.com/office/word/2010/wordprocessingShape" mc:Ignorable="w14 wp14">
-  <w:abstractNum w:abstractNumId="0">
+<w:numbering xmlns:wpc="http://schemas.microsoft.com/office/word/2010/wordprocessingCanvas" xmlns:cx="http://schemas.microsoft.com/office/drawing/2014/chartex" xmlns:cx1="http://schemas.microsoft.com/office/drawing/2015/9/8/chartex" xmlns:cx2="http://schemas.microsoft.com/office/drawing/2015/10/21/chartex" xmlns:cx3="http://schemas.microsoft.com/office/drawing/2016/5/9/chartex" xmlns:cx4="http://schemas.microsoft.com/office/drawing/2016/5/10/chartex" xmlns:cx5="http://schemas.microsoft.com/office/drawing/2016/5/11/chartex" xmlns:cx6="http://schemas.microsoft.com/office/drawing/2016/5/12/chartex" xmlns:cx7="http://schemas.microsoft.com/office/drawing/2016/5/13/chartex" xmlns:cx8="http://schemas.microsoft.com/office/drawing/2016/5/14/chartex" xmlns:mc="http://schemas.openxmlformats.org/markup-compatibility/2006" xmlns:aink="http://schemas.microsoft.com/office/drawing/2016/ink" xmlns:am3d="http://schemas.microsoft.com/office/drawing/2017/model3d" xmlns:o="urn:schemas-microsoft-com:office:office" xmlns:r="http://schemas.openxmlformats.org/officeDocument/2006/relationships" xmlns:m="http://schemas.openxmlformats.org/officeDocument/2006/math" xmlns:v="urn:schemas-microsoft-com:vml" xmlns:wp14="http://schemas.microsoft.com/office/word/2010/wordprocessingDrawing" xmlns:wp="http://schemas.openxmlformats.org/drawingml/2006/wordprocessingDrawing" xmlns:w10="urn:schemas-microsoft-com:office:word" xmlns:w="http://schemas.openxmlformats.org/wordprocessingml/2006/main" xmlns:w14="http://schemas.microsoft.com/office/word/2010/wordml" xmlns:w15="http://schemas.microsoft.com/office/word/2012/wordml" xmlns:w16cid="http://schemas.microsoft.com/office/word/2016/wordml/cid" xmlns:w16se="http://schemas.microsoft.com/office/word/2015/wordml/symex" xmlns:wpg="http://schemas.microsoft.com/office/word/2010/wordprocessingGroup" xmlns:wpi="http://schemas.microsoft.com/office/word/2010/wordprocessingInk" xmlns:wne="http://schemas.microsoft.com/office/word/2006/wordml" xmlns:wps="http://schemas.microsoft.com/office/word/2010/wordprocessingShape" mc:Ignorable="w14 w15 w16se w16cid wp14">
+  <w:abstractNum w:abstractNumId="0" w15:restartNumberingAfterBreak="0">
     <w:nsid w:val="027B52CD"/>
     <w:multiLevelType w:val="hybridMultilevel"/>
     <w:tmpl w:val="66F68ADE"/>
@@ -6809,7 +6697,7 @@
       </w:rPr>
     </w:lvl>
   </w:abstractNum>
-  <w:abstractNum w:abstractNumId="1">
+  <w:abstractNum w:abstractNumId="1" w15:restartNumberingAfterBreak="0">
     <w:nsid w:val="14523173"/>
     <w:multiLevelType w:val="hybridMultilevel"/>
     <w:tmpl w:val="E4065DDE"/>
@@ -6908,7 +6796,7 @@
 </file>
 
 <file path=word/styles.xml><?xml version="1.0" encoding="utf-8"?>
-<w:styles xmlns:mc="http://schemas.openxmlformats.org/markup-compatibility/2006" xmlns:r="http://schemas.openxmlformats.org/officeDocument/2006/relationships" xmlns:w="http://schemas.openxmlformats.org/wordprocessingml/2006/main" xmlns:w14="http://schemas.microsoft.com/office/word/2010/wordml" mc:Ignorable="w14">
+<w:styles xmlns:mc="http://schemas.openxmlformats.org/markup-compatibility/2006" xmlns:r="http://schemas.openxmlformats.org/officeDocument/2006/relationships" xmlns:w="http://schemas.openxmlformats.org/wordprocessingml/2006/main" xmlns:w14="http://schemas.microsoft.com/office/word/2010/wordml" xmlns:w15="http://schemas.microsoft.com/office/word/2012/wordml" xmlns:w16cid="http://schemas.microsoft.com/office/word/2016/wordml/cid" xmlns:w16se="http://schemas.microsoft.com/office/word/2015/wordml/symex" mc:Ignorable="w14 w15 w16se w16cid">
   <w:docDefaults>
     <w:rPrDefault>
       <w:rPr>
@@ -6924,144 +6812,382 @@
       </w:pPr>
     </w:pPrDefault>
   </w:docDefaults>
-  <w:latentStyles w:defLockedState="0" w:defUIPriority="99" w:defSemiHidden="1" w:defUnhideWhenUsed="1" w:defQFormat="0" w:count="267">
-    <w:lsdException w:name="Normal" w:semiHidden="0" w:uiPriority="0" w:unhideWhenUsed="0" w:qFormat="1"/>
-    <w:lsdException w:name="heading 1" w:semiHidden="0" w:uiPriority="9" w:unhideWhenUsed="0" w:qFormat="1"/>
-    <w:lsdException w:name="heading 2" w:uiPriority="9" w:qFormat="1"/>
-    <w:lsdException w:name="heading 3" w:uiPriority="9" w:qFormat="1"/>
-    <w:lsdException w:name="heading 4" w:uiPriority="9" w:qFormat="1"/>
-    <w:lsdException w:name="heading 5" w:uiPriority="9" w:qFormat="1"/>
-    <w:lsdException w:name="heading 6" w:uiPriority="9" w:qFormat="1"/>
-    <w:lsdException w:name="heading 7" w:uiPriority="9" w:qFormat="1"/>
-    <w:lsdException w:name="heading 8" w:uiPriority="9" w:qFormat="1"/>
-    <w:lsdException w:name="heading 9" w:uiPriority="9" w:qFormat="1"/>
-    <w:lsdException w:name="toc 1" w:uiPriority="39"/>
-    <w:lsdException w:name="toc 2" w:uiPriority="39"/>
-    <w:lsdException w:name="toc 3" w:uiPriority="39"/>
-    <w:lsdException w:name="toc 4" w:uiPriority="39"/>
-    <w:lsdException w:name="toc 5" w:uiPriority="39"/>
-    <w:lsdException w:name="toc 6" w:uiPriority="39"/>
-    <w:lsdException w:name="toc 7" w:uiPriority="39"/>
-    <w:lsdException w:name="toc 8" w:uiPriority="39"/>
-    <w:lsdException w:name="toc 9" w:uiPriority="39"/>
-    <w:lsdException w:name="caption" w:uiPriority="35" w:qFormat="1"/>
-    <w:lsdException w:name="Title" w:semiHidden="0" w:uiPriority="10" w:unhideWhenUsed="0" w:qFormat="1"/>
-    <w:lsdException w:name="Default Paragraph Font" w:uiPriority="1"/>
-    <w:lsdException w:name="Subtitle" w:semiHidden="0" w:uiPriority="11" w:unhideWhenUsed="0" w:qFormat="1"/>
-    <w:lsdException w:name="Strong" w:semiHidden="0" w:uiPriority="22" w:unhideWhenUsed="0" w:qFormat="1"/>
-    <w:lsdException w:name="Emphasis" w:semiHidden="0" w:uiPriority="20" w:unhideWhenUsed="0" w:qFormat="1"/>
-    <w:lsdException w:name="Table Grid" w:semiHidden="0" w:uiPriority="59" w:unhideWhenUsed="0"/>
-    <w:lsdException w:name="Placeholder Text" w:unhideWhenUsed="0"/>
-    <w:lsdException w:name="No Spacing" w:semiHidden="0" w:uiPriority="1" w:unhideWhenUsed="0" w:qFormat="1"/>
-    <w:lsdException w:name="Light Shading" w:semiHidden="0" w:uiPriority="60" w:unhideWhenUsed="0"/>
-    <w:lsdException w:name="Light List" w:semiHidden="0" w:uiPriority="61" w:unhideWhenUsed="0"/>
-    <w:lsdException w:name="Light Grid" w:semiHidden="0" w:uiPriority="62" w:unhideWhenUsed="0"/>
-    <w:lsdException w:name="Medium Shading 1" w:semiHidden="0" w:uiPriority="63" w:unhideWhenUsed="0"/>
-    <w:lsdException w:name="Medium Shading 2" w:semiHidden="0" w:uiPriority="64" w:unhideWhenUsed="0"/>
-    <w:lsdException w:name="Medium List 1" w:semiHidden="0" w:uiPriority="65" w:unhideWhenUsed="0"/>
-    <w:lsdException w:name="Medium List 2" w:semiHidden="0" w:uiPriority="66" w:unhideWhenUsed="0"/>
-    <w:lsdException w:name="Medium Grid 1" w:semiHidden="0" w:uiPriority="67" w:unhideWhenUsed="0"/>
-    <w:lsdException w:name="Medium Grid 2" w:semiHidden="0" w:uiPriority="68" w:unhideWhenUsed="0"/>
-    <w:lsdException w:name="Medium Grid 3" w:semiHidden="0" w:uiPriority="69" w:unhideWhenUsed="0"/>
-    <w:lsdException w:name="Dark List" w:semiHidden="0" w:uiPriority="70" w:unhideWhenUsed="0"/>
-    <w:lsdException w:name="Colorful Shading" w:semiHidden="0" w:uiPriority="71" w:unhideWhenUsed="0"/>
-    <w:lsdException w:name="Colorful List" w:semiHidden="0" w:uiPriority="72" w:unhideWhenUsed="0"/>
-    <w:lsdException w:name="Colorful Grid" w:semiHidden="0" w:uiPriority="73" w:unhideWhenUsed="0"/>
-    <w:lsdException w:name="Light Shading Accent 1" w:semiHidden="0" w:uiPriority="60" w:unhideWhenUsed="0"/>
-    <w:lsdException w:name="Light List Accent 1" w:semiHidden="0" w:uiPriority="61" w:unhideWhenUsed="0"/>
-    <w:lsdException w:name="Light Grid Accent 1" w:semiHidden="0" w:uiPriority="62" w:unhideWhenUsed="0"/>
-    <w:lsdException w:name="Medium Shading 1 Accent 1" w:semiHidden="0" w:uiPriority="63" w:unhideWhenUsed="0"/>
-    <w:lsdException w:name="Medium Shading 2 Accent 1" w:semiHidden="0" w:uiPriority="64" w:unhideWhenUsed="0"/>
-    <w:lsdException w:name="Medium List 1 Accent 1" w:semiHidden="0" w:uiPriority="65" w:unhideWhenUsed="0"/>
-    <w:lsdException w:name="Revision" w:unhideWhenUsed="0"/>
-    <w:lsdException w:name="List Paragraph" w:semiHidden="0" w:uiPriority="34" w:unhideWhenUsed="0" w:qFormat="1"/>
-    <w:lsdException w:name="Quote" w:semiHidden="0" w:uiPriority="29" w:unhideWhenUsed="0" w:qFormat="1"/>
-    <w:lsdException w:name="Intense Quote" w:semiHidden="0" w:uiPriority="30" w:unhideWhenUsed="0" w:qFormat="1"/>
-    <w:lsdException w:name="Medium List 2 Accent 1" w:semiHidden="0" w:uiPriority="66" w:unhideWhenUsed="0"/>
-    <w:lsdException w:name="Medium Grid 1 Accent 1" w:semiHidden="0" w:uiPriority="67" w:unhideWhenUsed="0"/>
-    <w:lsdException w:name="Medium Grid 2 Accent 1" w:semiHidden="0" w:uiPriority="68" w:unhideWhenUsed="0"/>
-    <w:lsdException w:name="Medium Grid 3 Accent 1" w:semiHidden="0" w:uiPriority="69" w:unhideWhenUsed="0"/>
-    <w:lsdException w:name="Dark List Accent 1" w:semiHidden="0" w:uiPriority="70" w:unhideWhenUsed="0"/>
-    <w:lsdException w:name="Colorful Shading Accent 1" w:semiHidden="0" w:uiPriority="71" w:unhideWhenUsed="0"/>
-    <w:lsdException w:name="Colorful List Accent 1" w:semiHidden="0" w:uiPriority="72" w:unhideWhenUsed="0"/>
-    <w:lsdException w:name="Colorful Grid Accent 1" w:semiHidden="0" w:uiPriority="73" w:unhideWhenUsed="0"/>
-    <w:lsdException w:name="Light Shading Accent 2" w:semiHidden="0" w:uiPriority="60" w:unhideWhenUsed="0"/>
-    <w:lsdException w:name="Light List Accent 2" w:semiHidden="0" w:uiPriority="61" w:unhideWhenUsed="0"/>
-    <w:lsdException w:name="Light Grid Accent 2" w:semiHidden="0" w:uiPriority="62" w:unhideWhenUsed="0"/>
-    <w:lsdException w:name="Medium Shading 1 Accent 2" w:semiHidden="0" w:uiPriority="63" w:unhideWhenUsed="0"/>
-    <w:lsdException w:name="Medium Shading 2 Accent 2" w:semiHidden="0" w:uiPriority="64" w:unhideWhenUsed="0"/>
-    <w:lsdException w:name="Medium List 1 Accent 2" w:semiHidden="0" w:uiPriority="65" w:unhideWhenUsed="0"/>
-    <w:lsdException w:name="Medium List 2 Accent 2" w:semiHidden="0" w:uiPriority="66" w:unhideWhenUsed="0"/>
-    <w:lsdException w:name="Medium Grid 1 Accent 2" w:semiHidden="0" w:uiPriority="67" w:unhideWhenUsed="0"/>
-    <w:lsdException w:name="Medium Grid 2 Accent 2" w:semiHidden="0" w:uiPriority="68" w:unhideWhenUsed="0"/>
-    <w:lsdException w:name="Medium Grid 3 Accent 2" w:semiHidden="0" w:uiPriority="69" w:unhideWhenUsed="0"/>
-    <w:lsdException w:name="Dark List Accent 2" w:semiHidden="0" w:uiPriority="70" w:unhideWhenUsed="0"/>
-    <w:lsdException w:name="Colorful Shading Accent 2" w:semiHidden="0" w:uiPriority="71" w:unhideWhenUsed="0"/>
-    <w:lsdException w:name="Colorful List Accent 2" w:semiHidden="0" w:uiPriority="72" w:unhideWhenUsed="0"/>
-    <w:lsdException w:name="Colorful Grid Accent 2" w:semiHidden="0" w:uiPriority="73" w:unhideWhenUsed="0"/>
-    <w:lsdException w:name="Light Shading Accent 3" w:semiHidden="0" w:uiPriority="60" w:unhideWhenUsed="0"/>
-    <w:lsdException w:name="Light List Accent 3" w:semiHidden="0" w:uiPriority="61" w:unhideWhenUsed="0"/>
-    <w:lsdException w:name="Light Grid Accent 3" w:semiHidden="0" w:uiPriority="62" w:unhideWhenUsed="0"/>
-    <w:lsdException w:name="Medium Shading 1 Accent 3" w:semiHidden="0" w:uiPriority="63" w:unhideWhenUsed="0"/>
-    <w:lsdException w:name="Medium Shading 2 Accent 3" w:semiHidden="0" w:uiPriority="64" w:unhideWhenUsed="0"/>
-    <w:lsdException w:name="Medium List 1 Accent 3" w:semiHidden="0" w:uiPriority="65" w:unhideWhenUsed="0"/>
-    <w:lsdException w:name="Medium List 2 Accent 3" w:semiHidden="0" w:uiPriority="66" w:unhideWhenUsed="0"/>
-    <w:lsdException w:name="Medium Grid 1 Accent 3" w:semiHidden="0" w:uiPriority="67" w:unhideWhenUsed="0"/>
-    <w:lsdException w:name="Medium Grid 2 Accent 3" w:semiHidden="0" w:uiPriority="68" w:unhideWhenUsed="0"/>
-    <w:lsdException w:name="Medium Grid 3 Accent 3" w:semiHidden="0" w:uiPriority="69" w:unhideWhenUsed="0"/>
-    <w:lsdException w:name="Dark List Accent 3" w:semiHidden="0" w:uiPriority="70" w:unhideWhenUsed="0"/>
-    <w:lsdException w:name="Colorful Shading Accent 3" w:semiHidden="0" w:uiPriority="71" w:unhideWhenUsed="0"/>
-    <w:lsdException w:name="Colorful List Accent 3" w:semiHidden="0" w:uiPriority="72" w:unhideWhenUsed="0"/>
-    <w:lsdException w:name="Colorful Grid Accent 3" w:semiHidden="0" w:uiPriority="73" w:unhideWhenUsed="0"/>
-    <w:lsdException w:name="Light Shading Accent 4" w:semiHidden="0" w:uiPriority="60" w:unhideWhenUsed="0"/>
-    <w:lsdException w:name="Light List Accent 4" w:semiHidden="0" w:uiPriority="61" w:unhideWhenUsed="0"/>
-    <w:lsdException w:name="Light Grid Accent 4" w:semiHidden="0" w:uiPriority="62" w:unhideWhenUsed="0"/>
-    <w:lsdException w:name="Medium Shading 1 Accent 4" w:semiHidden="0" w:uiPriority="63" w:unhideWhenUsed="0"/>
-    <w:lsdException w:name="Medium Shading 2 Accent 4" w:semiHidden="0" w:uiPriority="64" w:unhideWhenUsed="0"/>
-    <w:lsdException w:name="Medium List 1 Accent 4" w:semiHidden="0" w:uiPriority="65" w:unhideWhenUsed="0"/>
-    <w:lsdException w:name="Medium List 2 Accent 4" w:semiHidden="0" w:uiPriority="66" w:unhideWhenUsed="0"/>
-    <w:lsdException w:name="Medium Grid 1 Accent 4" w:semiHidden="0" w:uiPriority="67" w:unhideWhenUsed="0"/>
-    <w:lsdException w:name="Medium Grid 2 Accent 4" w:semiHidden="0" w:uiPriority="68" w:unhideWhenUsed="0"/>
-    <w:lsdException w:name="Medium Grid 3 Accent 4" w:semiHidden="0" w:uiPriority="69" w:unhideWhenUsed="0"/>
-    <w:lsdException w:name="Dark List Accent 4" w:semiHidden="0" w:uiPriority="70" w:unhideWhenUsed="0"/>
-    <w:lsdException w:name="Colorful Shading Accent 4" w:semiHidden="0" w:uiPriority="71" w:unhideWhenUsed="0"/>
-    <w:lsdException w:name="Colorful List Accent 4" w:semiHidden="0" w:uiPriority="72" w:unhideWhenUsed="0"/>
-    <w:lsdException w:name="Colorful Grid Accent 4" w:semiHidden="0" w:uiPriority="73" w:unhideWhenUsed="0"/>
-    <w:lsdException w:name="Light Shading Accent 5" w:semiHidden="0" w:uiPriority="60" w:unhideWhenUsed="0"/>
-    <w:lsdException w:name="Light List Accent 5" w:semiHidden="0" w:uiPriority="61" w:unhideWhenUsed="0"/>
-    <w:lsdException w:name="Light Grid Accent 5" w:semiHidden="0" w:uiPriority="62" w:unhideWhenUsed="0"/>
-    <w:lsdException w:name="Medium Shading 1 Accent 5" w:semiHidden="0" w:uiPriority="63" w:unhideWhenUsed="0"/>
-    <w:lsdException w:name="Medium Shading 2 Accent 5" w:semiHidden="0" w:uiPriority="64" w:unhideWhenUsed="0"/>
-    <w:lsdException w:name="Medium List 1 Accent 5" w:semiHidden="0" w:uiPriority="65" w:unhideWhenUsed="0"/>
-    <w:lsdException w:name="Medium List 2 Accent 5" w:semiHidden="0" w:uiPriority="66" w:unhideWhenUsed="0"/>
-    <w:lsdException w:name="Medium Grid 1 Accent 5" w:semiHidden="0" w:uiPriority="67" w:unhideWhenUsed="0"/>
-    <w:lsdException w:name="Medium Grid 2 Accent 5" w:semiHidden="0" w:uiPriority="68" w:unhideWhenUsed="0"/>
-    <w:lsdException w:name="Medium Grid 3 Accent 5" w:semiHidden="0" w:uiPriority="69" w:unhideWhenUsed="0"/>
-    <w:lsdException w:name="Dark List Accent 5" w:semiHidden="0" w:uiPriority="70" w:unhideWhenUsed="0"/>
-    <w:lsdException w:name="Colorful Shading Accent 5" w:semiHidden="0" w:uiPriority="71" w:unhideWhenUsed="0"/>
-    <w:lsdException w:name="Colorful List Accent 5" w:semiHidden="0" w:uiPriority="72" w:unhideWhenUsed="0"/>
-    <w:lsdException w:name="Colorful Grid Accent 5" w:semiHidden="0" w:uiPriority="73" w:unhideWhenUsed="0"/>
-    <w:lsdException w:name="Light Shading Accent 6" w:semiHidden="0" w:uiPriority="60" w:unhideWhenUsed="0"/>
-    <w:lsdException w:name="Light List Accent 6" w:semiHidden="0" w:uiPriority="61" w:unhideWhenUsed="0"/>
-    <w:lsdException w:name="Light Grid Accent 6" w:semiHidden="0" w:uiPriority="62" w:unhideWhenUsed="0"/>
-    <w:lsdException w:name="Medium Shading 1 Accent 6" w:semiHidden="0" w:uiPriority="63" w:unhideWhenUsed="0"/>
-    <w:lsdException w:name="Medium Shading 2 Accent 6" w:semiHidden="0" w:uiPriority="64" w:unhideWhenUsed="0"/>
-    <w:lsdException w:name="Medium List 1 Accent 6" w:semiHidden="0" w:uiPriority="65" w:unhideWhenUsed="0"/>
-    <w:lsdException w:name="Medium List 2 Accent 6" w:semiHidden="0" w:uiPriority="66" w:unhideWhenUsed="0"/>
-    <w:lsdException w:name="Medium Grid 1 Accent 6" w:semiHidden="0" w:uiPriority="67" w:unhideWhenUsed="0"/>
-    <w:lsdException w:name="Medium Grid 2 Accent 6" w:semiHidden="0" w:uiPriority="68" w:unhideWhenUsed="0"/>
-    <w:lsdException w:name="Medium Grid 3 Accent 6" w:semiHidden="0" w:uiPriority="69" w:unhideWhenUsed="0"/>
-    <w:lsdException w:name="Dark List Accent 6" w:semiHidden="0" w:uiPriority="70" w:unhideWhenUsed="0"/>
-    <w:lsdException w:name="Colorful Shading Accent 6" w:semiHidden="0" w:uiPriority="71" w:unhideWhenUsed="0"/>
-    <w:lsdException w:name="Colorful List Accent 6" w:semiHidden="0" w:uiPriority="72" w:unhideWhenUsed="0"/>
-    <w:lsdException w:name="Colorful Grid Accent 6" w:semiHidden="0" w:uiPriority="73" w:unhideWhenUsed="0"/>
-    <w:lsdException w:name="Subtle Emphasis" w:semiHidden="0" w:uiPriority="19" w:unhideWhenUsed="0" w:qFormat="1"/>
-    <w:lsdException w:name="Intense Emphasis" w:semiHidden="0" w:uiPriority="21" w:unhideWhenUsed="0" w:qFormat="1"/>
-    <w:lsdException w:name="Subtle Reference" w:semiHidden="0" w:uiPriority="31" w:unhideWhenUsed="0" w:qFormat="1"/>
-    <w:lsdException w:name="Intense Reference" w:semiHidden="0" w:uiPriority="32" w:unhideWhenUsed="0" w:qFormat="1"/>
-    <w:lsdException w:name="Book Title" w:semiHidden="0" w:uiPriority="33" w:unhideWhenUsed="0" w:qFormat="1"/>
-    <w:lsdException w:name="Bibliography" w:uiPriority="37"/>
-    <w:lsdException w:name="TOC Heading" w:uiPriority="39" w:qFormat="1"/>
+  <w:latentStyles w:defLockedState="0" w:defUIPriority="99" w:defSemiHidden="0" w:defUnhideWhenUsed="0" w:defQFormat="0" w:count="375">
+    <w:lsdException w:name="Normal" w:uiPriority="0" w:qFormat="1"/>
+    <w:lsdException w:name="heading 1" w:uiPriority="9" w:qFormat="1"/>
+    <w:lsdException w:name="heading 2" w:semiHidden="1" w:uiPriority="9" w:unhideWhenUsed="1" w:qFormat="1"/>
+    <w:lsdException w:name="heading 3" w:semiHidden="1" w:uiPriority="9" w:unhideWhenUsed="1" w:qFormat="1"/>
+    <w:lsdException w:name="heading 4" w:semiHidden="1" w:uiPriority="9" w:unhideWhenUsed="1" w:qFormat="1"/>
+    <w:lsdException w:name="heading 5" w:semiHidden="1" w:uiPriority="9" w:unhideWhenUsed="1" w:qFormat="1"/>
+    <w:lsdException w:name="heading 6" w:semiHidden="1" w:uiPriority="9" w:unhideWhenUsed="1" w:qFormat="1"/>
+    <w:lsdException w:name="heading 7" w:semiHidden="1" w:uiPriority="9" w:unhideWhenUsed="1" w:qFormat="1"/>
+    <w:lsdException w:name="heading 8" w:semiHidden="1" w:uiPriority="9" w:unhideWhenUsed="1" w:qFormat="1"/>
+    <w:lsdException w:name="heading 9" w:semiHidden="1" w:uiPriority="9" w:unhideWhenUsed="1" w:qFormat="1"/>
+    <w:lsdException w:name="index 1" w:semiHidden="1" w:unhideWhenUsed="1"/>
+    <w:lsdException w:name="index 2" w:semiHidden="1" w:unhideWhenUsed="1"/>
+    <w:lsdException w:name="index 3" w:semiHidden="1" w:unhideWhenUsed="1"/>
+    <w:lsdException w:name="index 4" w:semiHidden="1" w:unhideWhenUsed="1"/>
+    <w:lsdException w:name="index 5" w:semiHidden="1" w:unhideWhenUsed="1"/>
+    <w:lsdException w:name="index 6" w:semiHidden="1" w:unhideWhenUsed="1"/>
+    <w:lsdException w:name="index 7" w:semiHidden="1" w:unhideWhenUsed="1"/>
+    <w:lsdException w:name="index 8" w:semiHidden="1" w:unhideWhenUsed="1"/>
+    <w:lsdException w:name="index 9" w:semiHidden="1" w:unhideWhenUsed="1"/>
+    <w:lsdException w:name="toc 1" w:semiHidden="1" w:uiPriority="39" w:unhideWhenUsed="1"/>
+    <w:lsdException w:name="toc 2" w:semiHidden="1" w:uiPriority="39" w:unhideWhenUsed="1"/>
+    <w:lsdException w:name="toc 3" w:semiHidden="1" w:uiPriority="39" w:unhideWhenUsed="1"/>
+    <w:lsdException w:name="toc 4" w:semiHidden="1" w:uiPriority="39" w:unhideWhenUsed="1"/>
+    <w:lsdException w:name="toc 5" w:semiHidden="1" w:uiPriority="39" w:unhideWhenUsed="1"/>
+    <w:lsdException w:name="toc 6" w:semiHidden="1" w:uiPriority="39" w:unhideWhenUsed="1"/>
+    <w:lsdException w:name="toc 7" w:semiHidden="1" w:uiPriority="39" w:unhideWhenUsed="1"/>
+    <w:lsdException w:name="toc 8" w:semiHidden="1" w:uiPriority="39" w:unhideWhenUsed="1"/>
+    <w:lsdException w:name="toc 9" w:semiHidden="1" w:uiPriority="39" w:unhideWhenUsed="1"/>
+    <w:lsdException w:name="Normal Indent" w:semiHidden="1" w:unhideWhenUsed="1"/>
+    <w:lsdException w:name="footnote text" w:semiHidden="1" w:unhideWhenUsed="1"/>
+    <w:lsdException w:name="annotation text" w:semiHidden="1" w:unhideWhenUsed="1"/>
+    <w:lsdException w:name="header" w:semiHidden="1" w:unhideWhenUsed="1"/>
+    <w:lsdException w:name="footer" w:semiHidden="1" w:unhideWhenUsed="1"/>
+    <w:lsdException w:name="index heading" w:semiHidden="1" w:unhideWhenUsed="1"/>
+    <w:lsdException w:name="caption" w:semiHidden="1" w:uiPriority="35" w:unhideWhenUsed="1" w:qFormat="1"/>
+    <w:lsdException w:name="table of figures" w:semiHidden="1" w:unhideWhenUsed="1"/>
+    <w:lsdException w:name="envelope address" w:semiHidden="1" w:unhideWhenUsed="1"/>
+    <w:lsdException w:name="envelope return" w:semiHidden="1" w:unhideWhenUsed="1"/>
+    <w:lsdException w:name="footnote reference" w:semiHidden="1" w:unhideWhenUsed="1"/>
+    <w:lsdException w:name="annotation reference" w:semiHidden="1" w:unhideWhenUsed="1"/>
+    <w:lsdException w:name="line number" w:semiHidden="1" w:unhideWhenUsed="1"/>
+    <w:lsdException w:name="page number" w:semiHidden="1" w:unhideWhenUsed="1"/>
+    <w:lsdException w:name="endnote reference" w:semiHidden="1" w:unhideWhenUsed="1"/>
+    <w:lsdException w:name="endnote text" w:semiHidden="1" w:unhideWhenUsed="1"/>
+    <w:lsdException w:name="table of authorities" w:semiHidden="1" w:unhideWhenUsed="1"/>
+    <w:lsdException w:name="macro" w:semiHidden="1" w:unhideWhenUsed="1"/>
+    <w:lsdException w:name="toa heading" w:semiHidden="1" w:unhideWhenUsed="1"/>
+    <w:lsdException w:name="List" w:semiHidden="1" w:unhideWhenUsed="1"/>
+    <w:lsdException w:name="List Bullet" w:semiHidden="1" w:unhideWhenUsed="1"/>
+    <w:lsdException w:name="List Number" w:semiHidden="1" w:unhideWhenUsed="1"/>
+    <w:lsdException w:name="List 2" w:semiHidden="1" w:unhideWhenUsed="1"/>
+    <w:lsdException w:name="List 3" w:semiHidden="1" w:unhideWhenUsed="1"/>
+    <w:lsdException w:name="List 4" w:semiHidden="1" w:unhideWhenUsed="1"/>
+    <w:lsdException w:name="List 5" w:semiHidden="1" w:unhideWhenUsed="1"/>
+    <w:lsdException w:name="List Bullet 2" w:semiHidden="1" w:unhideWhenUsed="1"/>
+    <w:lsdException w:name="List Bullet 3" w:semiHidden="1" w:unhideWhenUsed="1"/>
+    <w:lsdException w:name="List Bullet 4" w:semiHidden="1" w:unhideWhenUsed="1"/>
+    <w:lsdException w:name="List Bullet 5" w:semiHidden="1" w:unhideWhenUsed="1"/>
+    <w:lsdException w:name="List Number 2" w:semiHidden="1" w:unhideWhenUsed="1"/>
+    <w:lsdException w:name="List Number 3" w:semiHidden="1" w:unhideWhenUsed="1"/>
+    <w:lsdException w:name="List Number 4" w:semiHidden="1" w:unhideWhenUsed="1"/>
+    <w:lsdException w:name="List Number 5" w:semiHidden="1" w:unhideWhenUsed="1"/>
+    <w:lsdException w:name="Title" w:uiPriority="10" w:qFormat="1"/>
+    <w:lsdException w:name="Closing" w:semiHidden="1" w:unhideWhenUsed="1"/>
+    <w:lsdException w:name="Signature" w:semiHidden="1" w:unhideWhenUsed="1"/>
+    <w:lsdException w:name="Default Paragraph Font" w:semiHidden="1" w:uiPriority="1" w:unhideWhenUsed="1"/>
+    <w:lsdException w:name="Body Text" w:semiHidden="1" w:unhideWhenUsed="1"/>
+    <w:lsdException w:name="Body Text Indent" w:semiHidden="1" w:unhideWhenUsed="1"/>
+    <w:lsdException w:name="List Continue" w:semiHidden="1" w:unhideWhenUsed="1"/>
+    <w:lsdException w:name="List Continue 2" w:semiHidden="1" w:unhideWhenUsed="1"/>
+    <w:lsdException w:name="List Continue 3" w:semiHidden="1" w:unhideWhenUsed="1"/>
+    <w:lsdException w:name="List Continue 4" w:semiHidden="1" w:unhideWhenUsed="1"/>
+    <w:lsdException w:name="List Continue 5" w:semiHidden="1" w:unhideWhenUsed="1"/>
+    <w:lsdException w:name="Message Header" w:semiHidden="1" w:unhideWhenUsed="1"/>
+    <w:lsdException w:name="Subtitle" w:uiPriority="11" w:qFormat="1"/>
+    <w:lsdException w:name="Salutation" w:semiHidden="1" w:unhideWhenUsed="1"/>
+    <w:lsdException w:name="Date" w:semiHidden="1" w:unhideWhenUsed="1"/>
+    <w:lsdException w:name="Body Text First Indent" w:semiHidden="1" w:unhideWhenUsed="1"/>
+    <w:lsdException w:name="Body Text First Indent 2" w:semiHidden="1" w:unhideWhenUsed="1"/>
+    <w:lsdException w:name="Note Heading" w:semiHidden="1" w:unhideWhenUsed="1"/>
+    <w:lsdException w:name="Body Text 2" w:semiHidden="1" w:unhideWhenUsed="1"/>
+    <w:lsdException w:name="Body Text 3" w:semiHidden="1" w:unhideWhenUsed="1"/>
+    <w:lsdException w:name="Body Text Indent 2" w:semiHidden="1" w:unhideWhenUsed="1"/>
+    <w:lsdException w:name="Body Text Indent 3" w:semiHidden="1" w:unhideWhenUsed="1"/>
+    <w:lsdException w:name="Block Text" w:semiHidden="1" w:unhideWhenUsed="1"/>
+    <w:lsdException w:name="Hyperlink" w:semiHidden="1" w:unhideWhenUsed="1"/>
+    <w:lsdException w:name="FollowedHyperlink" w:semiHidden="1" w:unhideWhenUsed="1"/>
+    <w:lsdException w:name="Strong" w:uiPriority="22" w:qFormat="1"/>
+    <w:lsdException w:name="Emphasis" w:uiPriority="20" w:qFormat="1"/>
+    <w:lsdException w:name="Document Map" w:semiHidden="1" w:unhideWhenUsed="1"/>
+    <w:lsdException w:name="Plain Text" w:semiHidden="1" w:unhideWhenUsed="1"/>
+    <w:lsdException w:name="E-mail Signature" w:semiHidden="1" w:unhideWhenUsed="1"/>
+    <w:lsdException w:name="HTML Top of Form" w:semiHidden="1" w:unhideWhenUsed="1"/>
+    <w:lsdException w:name="HTML Bottom of Form" w:semiHidden="1" w:unhideWhenUsed="1"/>
+    <w:lsdException w:name="Normal (Web)" w:semiHidden="1" w:unhideWhenUsed="1"/>
+    <w:lsdException w:name="HTML Acronym" w:semiHidden="1" w:unhideWhenUsed="1"/>
+    <w:lsdException w:name="HTML Address" w:semiHidden="1" w:unhideWhenUsed="1"/>
+    <w:lsdException w:name="HTML Cite" w:semiHidden="1" w:unhideWhenUsed="1"/>
+    <w:lsdException w:name="HTML Code" w:semiHidden="1" w:unhideWhenUsed="1"/>
+    <w:lsdException w:name="HTML Definition" w:semiHidden="1" w:unhideWhenUsed="1"/>
+    <w:lsdException w:name="HTML Keyboard" w:semiHidden="1" w:unhideWhenUsed="1"/>
+    <w:lsdException w:name="HTML Preformatted" w:semiHidden="1" w:unhideWhenUsed="1"/>
+    <w:lsdException w:name="HTML Sample" w:semiHidden="1" w:unhideWhenUsed="1"/>
+    <w:lsdException w:name="HTML Typewriter" w:semiHidden="1" w:unhideWhenUsed="1"/>
+    <w:lsdException w:name="HTML Variable" w:semiHidden="1" w:unhideWhenUsed="1"/>
+    <w:lsdException w:name="Normal Table" w:semiHidden="1" w:unhideWhenUsed="1"/>
+    <w:lsdException w:name="annotation subject" w:semiHidden="1" w:unhideWhenUsed="1"/>
+    <w:lsdException w:name="No List" w:semiHidden="1" w:unhideWhenUsed="1"/>
+    <w:lsdException w:name="Outline List 1" w:semiHidden="1" w:unhideWhenUsed="1"/>
+    <w:lsdException w:name="Outline List 2" w:semiHidden="1" w:unhideWhenUsed="1"/>
+    <w:lsdException w:name="Outline List 3" w:semiHidden="1" w:unhideWhenUsed="1"/>
+    <w:lsdException w:name="Table Simple 1" w:semiHidden="1" w:unhideWhenUsed="1"/>
+    <w:lsdException w:name="Table Simple 2" w:semiHidden="1" w:unhideWhenUsed="1"/>
+    <w:lsdException w:name="Table Simple 3" w:semiHidden="1" w:unhideWhenUsed="1"/>
+    <w:lsdException w:name="Table Classic 1" w:semiHidden="1" w:unhideWhenUsed="1"/>
+    <w:lsdException w:name="Table Classic 2" w:semiHidden="1" w:unhideWhenUsed="1"/>
+    <w:lsdException w:name="Table Classic 3" w:semiHidden="1" w:unhideWhenUsed="1"/>
+    <w:lsdException w:name="Table Classic 4" w:semiHidden="1" w:unhideWhenUsed="1"/>
+    <w:lsdException w:name="Table Colorful 1" w:semiHidden="1" w:unhideWhenUsed="1"/>
+    <w:lsdException w:name="Table Colorful 2" w:semiHidden="1" w:unhideWhenUsed="1"/>
+    <w:lsdException w:name="Table Colorful 3" w:semiHidden="1" w:unhideWhenUsed="1"/>
+    <w:lsdException w:name="Table Columns 1" w:semiHidden="1" w:unhideWhenUsed="1"/>
+    <w:lsdException w:name="Table Columns 2" w:semiHidden="1" w:unhideWhenUsed="1"/>
+    <w:lsdException w:name="Table Columns 3" w:semiHidden="1" w:unhideWhenUsed="1"/>
+    <w:lsdException w:name="Table Columns 4" w:semiHidden="1" w:unhideWhenUsed="1"/>
+    <w:lsdException w:name="Table Columns 5" w:semiHidden="1" w:unhideWhenUsed="1"/>
+    <w:lsdException w:name="Table Grid 1" w:semiHidden="1" w:unhideWhenUsed="1"/>
+    <w:lsdException w:name="Table Grid 2" w:semiHidden="1" w:unhideWhenUsed="1"/>
+    <w:lsdException w:name="Table Grid 3" w:semiHidden="1" w:unhideWhenUsed="1"/>
+    <w:lsdException w:name="Table Grid 4" w:semiHidden="1" w:unhideWhenUsed="1"/>
+    <w:lsdException w:name="Table Grid 5" w:semiHidden="1" w:unhideWhenUsed="1"/>
+    <w:lsdException w:name="Table Grid 6" w:semiHidden="1" w:unhideWhenUsed="1"/>
+    <w:lsdException w:name="Table Grid 7" w:semiHidden="1" w:unhideWhenUsed="1"/>
+    <w:lsdException w:name="Table Grid 8" w:semiHidden="1" w:unhideWhenUsed="1"/>
+    <w:lsdException w:name="Table List 1" w:semiHidden="1" w:unhideWhenUsed="1"/>
+    <w:lsdException w:name="Table List 2" w:semiHidden="1" w:unhideWhenUsed="1"/>
+    <w:lsdException w:name="Table List 3" w:semiHidden="1" w:unhideWhenUsed="1"/>
+    <w:lsdException w:name="Table List 4" w:semiHidden="1" w:unhideWhenUsed="1"/>
+    <w:lsdException w:name="Table List 5" w:semiHidden="1" w:unhideWhenUsed="1"/>
+    <w:lsdException w:name="Table List 6" w:semiHidden="1" w:unhideWhenUsed="1"/>
+    <w:lsdException w:name="Table List 7" w:semiHidden="1" w:unhideWhenUsed="1"/>
+    <w:lsdException w:name="Table List 8" w:semiHidden="1" w:unhideWhenUsed="1"/>
+    <w:lsdException w:name="Table 3D effects 1" w:semiHidden="1" w:unhideWhenUsed="1"/>
+    <w:lsdException w:name="Table 3D effects 2" w:semiHidden="1" w:unhideWhenUsed="1"/>
+    <w:lsdException w:name="Table 3D effects 3" w:semiHidden="1" w:unhideWhenUsed="1"/>
+    <w:lsdException w:name="Table Contemporary" w:semiHidden="1" w:unhideWhenUsed="1"/>
+    <w:lsdException w:name="Table Elegant" w:semiHidden="1" w:unhideWhenUsed="1"/>
+    <w:lsdException w:name="Table Professional" w:semiHidden="1" w:unhideWhenUsed="1"/>
+    <w:lsdException w:name="Table Subtle 1" w:semiHidden="1" w:unhideWhenUsed="1"/>
+    <w:lsdException w:name="Table Subtle 2" w:semiHidden="1" w:unhideWhenUsed="1"/>
+    <w:lsdException w:name="Table Web 1" w:semiHidden="1" w:unhideWhenUsed="1"/>
+    <w:lsdException w:name="Table Web 2" w:semiHidden="1" w:unhideWhenUsed="1"/>
+    <w:lsdException w:name="Table Web 3" w:semiHidden="1" w:unhideWhenUsed="1"/>
+    <w:lsdException w:name="Balloon Text" w:semiHidden="1" w:unhideWhenUsed="1"/>
+    <w:lsdException w:name="Table Grid" w:semiHidden="1" w:uiPriority="59" w:unhideWhenUsed="1"/>
+    <w:lsdException w:name="Table Theme" w:semiHidden="1" w:unhideWhenUsed="1"/>
+    <w:lsdException w:name="Placeholder Text" w:semiHidden="1"/>
+    <w:lsdException w:name="No Spacing" w:uiPriority="1" w:qFormat="1"/>
+    <w:lsdException w:name="Light Shading" w:uiPriority="60"/>
+    <w:lsdException w:name="Light List" w:uiPriority="61"/>
+    <w:lsdException w:name="Light Grid" w:uiPriority="62"/>
+    <w:lsdException w:name="Medium Shading 1" w:uiPriority="63"/>
+    <w:lsdException w:name="Medium Shading 2" w:uiPriority="64"/>
+    <w:lsdException w:name="Medium List 1" w:uiPriority="65"/>
+    <w:lsdException w:name="Medium List 2" w:uiPriority="66"/>
+    <w:lsdException w:name="Medium Grid 1" w:uiPriority="67"/>
+    <w:lsdException w:name="Medium Grid 2" w:uiPriority="68"/>
+    <w:lsdException w:name="Medium Grid 3" w:uiPriority="69"/>
+    <w:lsdException w:name="Dark List" w:uiPriority="70"/>
+    <w:lsdException w:name="Colorful Shading" w:uiPriority="71"/>
+    <w:lsdException w:name="Colorful List" w:uiPriority="72"/>
+    <w:lsdException w:name="Colorful Grid" w:uiPriority="73"/>
+    <w:lsdException w:name="Light Shading Accent 1" w:uiPriority="60"/>
+    <w:lsdException w:name="Light List Accent 1" w:uiPriority="61"/>
+    <w:lsdException w:name="Light Grid Accent 1" w:uiPriority="62"/>
+    <w:lsdException w:name="Medium Shading 1 Accent 1" w:uiPriority="63"/>
+    <w:lsdException w:name="Medium Shading 2 Accent 1" w:uiPriority="64"/>
+    <w:lsdException w:name="Medium List 1 Accent 1" w:uiPriority="65"/>
+    <w:lsdException w:name="Revision" w:semiHidden="1"/>
+    <w:lsdException w:name="List Paragraph" w:uiPriority="34" w:qFormat="1"/>
+    <w:lsdException w:name="Quote" w:uiPriority="29" w:qFormat="1"/>
+    <w:lsdException w:name="Intense Quote" w:uiPriority="30" w:qFormat="1"/>
+    <w:lsdException w:name="Medium List 2 Accent 1" w:uiPriority="66"/>
+    <w:lsdException w:name="Medium Grid 1 Accent 1" w:uiPriority="67"/>
+    <w:lsdException w:name="Medium Grid 2 Accent 1" w:uiPriority="68"/>
+    <w:lsdException w:name="Medium Grid 3 Accent 1" w:uiPriority="69"/>
+    <w:lsdException w:name="Dark List Accent 1" w:uiPriority="70"/>
+    <w:lsdException w:name="Colorful Shading Accent 1" w:uiPriority="71"/>
+    <w:lsdException w:name="Colorful List Accent 1" w:uiPriority="72"/>
+    <w:lsdException w:name="Colorful Grid Accent 1" w:uiPriority="73"/>
+    <w:lsdException w:name="Light Shading Accent 2" w:uiPriority="60"/>
+    <w:lsdException w:name="Light List Accent 2" w:uiPriority="61"/>
+    <w:lsdException w:name="Light Grid Accent 2" w:uiPriority="62"/>
+    <w:lsdException w:name="Medium Shading 1 Accent 2" w:uiPriority="63"/>
+    <w:lsdException w:name="Medium Shading 2 Accent 2" w:uiPriority="64"/>
+    <w:lsdException w:name="Medium List 1 Accent 2" w:uiPriority="65"/>
+    <w:lsdException w:name="Medium List 2 Accent 2" w:uiPriority="66"/>
+    <w:lsdException w:name="Medium Grid 1 Accent 2" w:uiPriority="67"/>
+    <w:lsdException w:name="Medium Grid 2 Accent 2" w:uiPriority="68"/>
+    <w:lsdException w:name="Medium Grid 3 Accent 2" w:uiPriority="69"/>
+    <w:lsdException w:name="Dark List Accent 2" w:uiPriority="70"/>
+    <w:lsdException w:name="Colorful Shading Accent 2" w:uiPriority="71"/>
+    <w:lsdException w:name="Colorful List Accent 2" w:uiPriority="72"/>
+    <w:lsdException w:name="Colorful Grid Accent 2" w:uiPriority="73"/>
+    <w:lsdException w:name="Light Shading Accent 3" w:uiPriority="60"/>
+    <w:lsdException w:name="Light List Accent 3" w:uiPriority="61"/>
+    <w:lsdException w:name="Light Grid Accent 3" w:uiPriority="62"/>
+    <w:lsdException w:name="Medium Shading 1 Accent 3" w:uiPriority="63"/>
+    <w:lsdException w:name="Medium Shading 2 Accent 3" w:uiPriority="64"/>
+    <w:lsdException w:name="Medium List 1 Accent 3" w:uiPriority="65"/>
+    <w:lsdException w:name="Medium List 2 Accent 3" w:uiPriority="66"/>
+    <w:lsdException w:name="Medium Grid 1 Accent 3" w:uiPriority="67"/>
+    <w:lsdException w:name="Medium Grid 2 Accent 3" w:uiPriority="68"/>
+    <w:lsdException w:name="Medium Grid 3 Accent 3" w:uiPriority="69"/>
+    <w:lsdException w:name="Dark List Accent 3" w:uiPriority="70"/>
+    <w:lsdException w:name="Colorful Shading Accent 3" w:uiPriority="71"/>
+    <w:lsdException w:name="Colorful List Accent 3" w:uiPriority="72"/>
+    <w:lsdException w:name="Colorful Grid Accent 3" w:uiPriority="73"/>
+    <w:lsdException w:name="Light Shading Accent 4" w:uiPriority="60"/>
+    <w:lsdException w:name="Light List Accent 4" w:uiPriority="61"/>
+    <w:lsdException w:name="Light Grid Accent 4" w:uiPriority="62"/>
+    <w:lsdException w:name="Medium Shading 1 Accent 4" w:uiPriority="63"/>
+    <w:lsdException w:name="Medium Shading 2 Accent 4" w:uiPriority="64"/>
+    <w:lsdException w:name="Medium List 1 Accent 4" w:uiPriority="65"/>
+    <w:lsdException w:name="Medium List 2 Accent 4" w:uiPriority="66"/>
+    <w:lsdException w:name="Medium Grid 1 Accent 4" w:uiPriority="67"/>
+    <w:lsdException w:name="Medium Grid 2 Accent 4" w:uiPriority="68"/>
+    <w:lsdException w:name="Medium Grid 3 Accent 4" w:uiPriority="69"/>
+    <w:lsdException w:name="Dark List Accent 4" w:uiPriority="70"/>
+    <w:lsdException w:name="Colorful Shading Accent 4" w:uiPriority="71"/>
+    <w:lsdException w:name="Colorful List Accent 4" w:uiPriority="72"/>
+    <w:lsdException w:name="Colorful Grid Accent 4" w:uiPriority="73"/>
+    <w:lsdException w:name="Light Shading Accent 5" w:uiPriority="60"/>
+    <w:lsdException w:name="Light List Accent 5" w:uiPriority="61"/>
+    <w:lsdException w:name="Light Grid Accent 5" w:uiPriority="62"/>
+    <w:lsdException w:name="Medium Shading 1 Accent 5" w:uiPriority="63"/>
+    <w:lsdException w:name="Medium Shading 2 Accent 5" w:uiPriority="64"/>
+    <w:lsdException w:name="Medium List 1 Accent 5" w:uiPriority="65"/>
+    <w:lsdException w:name="Medium List 2 Accent 5" w:uiPriority="66"/>
+    <w:lsdException w:name="Medium Grid 1 Accent 5" w:uiPriority="67"/>
+    <w:lsdException w:name="Medium Grid 2 Accent 5" w:uiPriority="68"/>
+    <w:lsdException w:name="Medium Grid 3 Accent 5" w:uiPriority="69"/>
+    <w:lsdException w:name="Dark List Accent 5" w:uiPriority="70"/>
+    <w:lsdException w:name="Colorful Shading Accent 5" w:uiPriority="71"/>
+    <w:lsdException w:name="Colorful List Accent 5" w:uiPriority="72"/>
+    <w:lsdException w:name="Colorful Grid Accent 5" w:uiPriority="73"/>
+    <w:lsdException w:name="Light Shading Accent 6" w:uiPriority="60"/>
+    <w:lsdException w:name="Light List Accent 6" w:uiPriority="61"/>
+    <w:lsdException w:name="Light Grid Accent 6" w:uiPriority="62"/>
+    <w:lsdException w:name="Medium Shading 1 Accent 6" w:uiPriority="63"/>
+    <w:lsdException w:name="Medium Shading 2 Accent 6" w:uiPriority="64"/>
+    <w:lsdException w:name="Medium List 1 Accent 6" w:uiPriority="65"/>
+    <w:lsdException w:name="Medium List 2 Accent 6" w:uiPriority="66"/>
+    <w:lsdException w:name="Medium Grid 1 Accent 6" w:uiPriority="67"/>
+    <w:lsdException w:name="Medium Grid 2 Accent 6" w:uiPriority="68"/>
+    <w:lsdException w:name="Medium Grid 3 Accent 6" w:uiPriority="69"/>
+    <w:lsdException w:name="Dark List Accent 6" w:uiPriority="70"/>
+    <w:lsdException w:name="Colorful Shading Accent 6" w:uiPriority="71"/>
+    <w:lsdException w:name="Colorful List Accent 6" w:uiPriority="72"/>
+    <w:lsdException w:name="Colorful Grid Accent 6" w:uiPriority="73"/>
+    <w:lsdException w:name="Subtle Emphasis" w:uiPriority="19" w:qFormat="1"/>
+    <w:lsdException w:name="Intense Emphasis" w:uiPriority="21" w:qFormat="1"/>
+    <w:lsdException w:name="Subtle Reference" w:uiPriority="31" w:qFormat="1"/>
+    <w:lsdException w:name="Intense Reference" w:uiPriority="32" w:qFormat="1"/>
+    <w:lsdException w:name="Book Title" w:uiPriority="33" w:qFormat="1"/>
+    <w:lsdException w:name="Bibliography" w:semiHidden="1" w:uiPriority="37" w:unhideWhenUsed="1"/>
+    <w:lsdException w:name="TOC Heading" w:semiHidden="1" w:uiPriority="39" w:unhideWhenUsed="1" w:qFormat="1"/>
+    <w:lsdException w:name="Plain Table 1" w:uiPriority="41"/>
+    <w:lsdException w:name="Plain Table 2" w:uiPriority="42"/>
+    <w:lsdException w:name="Plain Table 3" w:uiPriority="43"/>
+    <w:lsdException w:name="Plain Table 4" w:uiPriority="44"/>
+    <w:lsdException w:name="Plain Table 5" w:uiPriority="45"/>
+    <w:lsdException w:name="Grid Table Light" w:uiPriority="40"/>
+    <w:lsdException w:name="Grid Table 1 Light" w:uiPriority="46"/>
+    <w:lsdException w:name="Grid Table 2" w:uiPriority="47"/>
+    <w:lsdException w:name="Grid Table 3" w:uiPriority="48"/>
+    <w:lsdException w:name="Grid Table 4" w:uiPriority="49"/>
+    <w:lsdException w:name="Grid Table 5 Dark" w:uiPriority="50"/>
+    <w:lsdException w:name="Grid Table 6 Colorful" w:uiPriority="51"/>
+    <w:lsdException w:name="Grid Table 7 Colorful" w:uiPriority="52"/>
+    <w:lsdException w:name="Grid Table 1 Light Accent 1" w:uiPriority="46"/>
+    <w:lsdException w:name="Grid Table 2 Accent 1" w:uiPriority="47"/>
+    <w:lsdException w:name="Grid Table 3 Accent 1" w:uiPriority="48"/>
+    <w:lsdException w:name="Grid Table 4 Accent 1" w:uiPriority="49"/>
+    <w:lsdException w:name="Grid Table 5 Dark Accent 1" w:uiPriority="50"/>
+    <w:lsdException w:name="Grid Table 6 Colorful Accent 1" w:uiPriority="51"/>
+    <w:lsdException w:name="Grid Table 7 Colorful Accent 1" w:uiPriority="52"/>
+    <w:lsdException w:name="Grid Table 1 Light Accent 2" w:uiPriority="46"/>
+    <w:lsdException w:name="Grid Table 2 Accent 2" w:uiPriority="47"/>
+    <w:lsdException w:name="Grid Table 3 Accent 2" w:uiPriority="48"/>
+    <w:lsdException w:name="Grid Table 4 Accent 2" w:uiPriority="49"/>
+    <w:lsdException w:name="Grid Table 5 Dark Accent 2" w:uiPriority="50"/>
+    <w:lsdException w:name="Grid Table 6 Colorful Accent 2" w:uiPriority="51"/>
+    <w:lsdException w:name="Grid Table 7 Colorful Accent 2" w:uiPriority="52"/>
+    <w:lsdException w:name="Grid Table 1 Light Accent 3" w:uiPriority="46"/>
+    <w:lsdException w:name="Grid Table 2 Accent 3" w:uiPriority="47"/>
+    <w:lsdException w:name="Grid Table 3 Accent 3" w:uiPriority="48"/>
+    <w:lsdException w:name="Grid Table 4 Accent 3" w:uiPriority="49"/>
+    <w:lsdException w:name="Grid Table 5 Dark Accent 3" w:uiPriority="50"/>
+    <w:lsdException w:name="Grid Table 6 Colorful Accent 3" w:uiPriority="51"/>
+    <w:lsdException w:name="Grid Table 7 Colorful Accent 3" w:uiPriority="52"/>
+    <w:lsdException w:name="Grid Table 1 Light Accent 4" w:uiPriority="46"/>
+    <w:lsdException w:name="Grid Table 2 Accent 4" w:uiPriority="47"/>
+    <w:lsdException w:name="Grid Table 3 Accent 4" w:uiPriority="48"/>
+    <w:lsdException w:name="Grid Table 4 Accent 4" w:uiPriority="49"/>
+    <w:lsdException w:name="Grid Table 5 Dark Accent 4" w:uiPriority="50"/>
+    <w:lsdException w:name="Grid Table 6 Colorful Accent 4" w:uiPriority="51"/>
+    <w:lsdException w:name="Grid Table 7 Colorful Accent 4" w:uiPriority="52"/>
+    <w:lsdException w:name="Grid Table 1 Light Accent 5" w:uiPriority="46"/>
+    <w:lsdException w:name="Grid Table 2 Accent 5" w:uiPriority="47"/>
+    <w:lsdException w:name="Grid Table 3 Accent 5" w:uiPriority="48"/>
+    <w:lsdException w:name="Grid Table 4 Accent 5" w:uiPriority="49"/>
+    <w:lsdException w:name="Grid Table 5 Dark Accent 5" w:uiPriority="50"/>
+    <w:lsdException w:name="Grid Table 6 Colorful Accent 5" w:uiPriority="51"/>
+    <w:lsdException w:name="Grid Table 7 Colorful Accent 5" w:uiPriority="52"/>
+    <w:lsdException w:name="Grid Table 1 Light Accent 6" w:uiPriority="46"/>
+    <w:lsdException w:name="Grid Table 2 Accent 6" w:uiPriority="47"/>
+    <w:lsdException w:name="Grid Table 3 Accent 6" w:uiPriority="48"/>
+    <w:lsdException w:name="Grid Table 4 Accent 6" w:uiPriority="49"/>
+    <w:lsdException w:name="Grid Table 5 Dark Accent 6" w:uiPriority="50"/>
+    <w:lsdException w:name="Grid Table 6 Colorful Accent 6" w:uiPriority="51"/>
+    <w:lsdException w:name="Grid Table 7 Colorful Accent 6" w:uiPriority="52"/>
+    <w:lsdException w:name="List Table 1 Light" w:uiPriority="46"/>
+    <w:lsdException w:name="List Table 2" w:uiPriority="47"/>
+    <w:lsdException w:name="List Table 3" w:uiPriority="48"/>
+    <w:lsdException w:name="List Table 4" w:uiPriority="49"/>
+    <w:lsdException w:name="List Table 5 Dark" w:uiPriority="50"/>
+    <w:lsdException w:name="List Table 6 Colorful" w:uiPriority="51"/>
+    <w:lsdException w:name="List Table 7 Colorful" w:uiPriority="52"/>
+    <w:lsdException w:name="List Table 1 Light Accent 1" w:uiPriority="46"/>
+    <w:lsdException w:name="List Table 2 Accent 1" w:uiPriority="47"/>
+    <w:lsdException w:name="List Table 3 Accent 1" w:uiPriority="48"/>
+    <w:lsdException w:name="List Table 4 Accent 1" w:uiPriority="49"/>
+    <w:lsdException w:name="List Table 5 Dark Accent 1" w:uiPriority="50"/>
+    <w:lsdException w:name="List Table 6 Colorful Accent 1" w:uiPriority="51"/>
+    <w:lsdException w:name="List Table 7 Colorful Accent 1" w:uiPriority="52"/>
+    <w:lsdException w:name="List Table 1 Light Accent 2" w:uiPriority="46"/>
+    <w:lsdException w:name="List Table 2 Accent 2" w:uiPriority="47"/>
+    <w:lsdException w:name="List Table 3 Accent 2" w:uiPriority="48"/>
+    <w:lsdException w:name="List Table 4 Accent 2" w:uiPriority="49"/>
+    <w:lsdException w:name="List Table 5 Dark Accent 2" w:uiPriority="50"/>
+    <w:lsdException w:name="List Table 6 Colorful Accent 2" w:uiPriority="51"/>
+    <w:lsdException w:name="List Table 7 Colorful Accent 2" w:uiPriority="52"/>
+    <w:lsdException w:name="List Table 1 Light Accent 3" w:uiPriority="46"/>
+    <w:lsdException w:name="List Table 2 Accent 3" w:uiPriority="47"/>
+    <w:lsdException w:name="List Table 3 Accent 3" w:uiPriority="48"/>
+    <w:lsdException w:name="List Table 4 Accent 3" w:uiPriority="49"/>
+    <w:lsdException w:name="List Table 5 Dark Accent 3" w:uiPriority="50"/>
+    <w:lsdException w:name="List Table 6 Colorful Accent 3" w:uiPriority="51"/>
+    <w:lsdException w:name="List Table 7 Colorful Accent 3" w:uiPriority="52"/>
+    <w:lsdException w:name="List Table 1 Light Accent 4" w:uiPriority="46"/>
+    <w:lsdException w:name="List Table 2 Accent 4" w:uiPriority="47"/>
+    <w:lsdException w:name="List Table 3 Accent 4" w:uiPriority="48"/>
+    <w:lsdException w:name="List Table 4 Accent 4" w:uiPriority="49"/>
+    <w:lsdException w:name="List Table 5 Dark Accent 4" w:uiPriority="50"/>
+    <w:lsdException w:name="List Table 6 Colorful Accent 4" w:uiPriority="51"/>
+    <w:lsdException w:name="List Table 7 Colorful Accent 4" w:uiPriority="52"/>
+    <w:lsdException w:name="List Table 1 Light Accent 5" w:uiPriority="46"/>
+    <w:lsdException w:name="List Table 2 Accent 5" w:uiPriority="47"/>
+    <w:lsdException w:name="List Table 3 Accent 5" w:uiPriority="48"/>
+    <w:lsdException w:name="List Table 4 Accent 5" w:uiPriority="49"/>
+    <w:lsdException w:name="List Table 5 Dark Accent 5" w:uiPriority="50"/>
+    <w:lsdException w:name="List Table 6 Colorful Accent 5" w:uiPriority="51"/>
+    <w:lsdException w:name="List Table 7 Colorful Accent 5" w:uiPriority="52"/>
+    <w:lsdException w:name="List Table 1 Light Accent 6" w:uiPriority="46"/>
+    <w:lsdException w:name="List Table 2 Accent 6" w:uiPriority="47"/>
+    <w:lsdException w:name="List Table 3 Accent 6" w:uiPriority="48"/>
+    <w:lsdException w:name="List Table 4 Accent 6" w:uiPriority="49"/>
+    <w:lsdException w:name="List Table 5 Dark Accent 6" w:uiPriority="50"/>
+    <w:lsdException w:name="List Table 6 Colorful Accent 6" w:uiPriority="51"/>
+    <w:lsdException w:name="List Table 7 Colorful Accent 6" w:uiPriority="52"/>
+    <w:lsdException w:name="Mention" w:semiHidden="1" w:unhideWhenUsed="1"/>
+    <w:lsdException w:name="Smart Hyperlink" w:semiHidden="1" w:unhideWhenUsed="1"/>
+    <w:lsdException w:name="Hashtag" w:semiHidden="1" w:unhideWhenUsed="1"/>
+    <w:lsdException w:name="Unresolved Mention" w:semiHidden="1" w:unhideWhenUsed="1"/>
   </w:latentStyles>
   <w:style w:type="paragraph" w:default="1" w:styleId="Normal">
     <w:name w:val="Normal"/>
@@ -7148,7 +7274,6 @@
       <w:spacing w:after="0" w:line="240" w:lineRule="auto"/>
     </w:pPr>
     <w:tblPr>
-      <w:tblInd w:w="0" w:type="dxa"/>
       <w:tblBorders>
         <w:top w:val="single" w:sz="4" w:space="0" w:color="auto"/>
         <w:left w:val="single" w:sz="4" w:space="0" w:color="auto"/>
@@ -7157,314 +7282,6 @@
         <w:insideH w:val="single" w:sz="4" w:space="0" w:color="auto"/>
         <w:insideV w:val="single" w:sz="4" w:space="0" w:color="auto"/>
       </w:tblBorders>
-      <w:tblCellMar>
-        <w:top w:w="0" w:type="dxa"/>
-        <w:left w:w="108" w:type="dxa"/>
-        <w:bottom w:w="0" w:type="dxa"/>
-        <w:right w:w="108" w:type="dxa"/>
-      </w:tblCellMar>
-    </w:tblPr>
-  </w:style>
-  <w:style w:type="character" w:styleId="PlaceholderText">
-    <w:name w:val="Placeholder Text"/>
-    <w:basedOn w:val="DefaultParagraphFont"/>
-    <w:uiPriority w:val="99"/>
-    <w:semiHidden/>
-    <w:rsid w:val="003307C1"/>
-    <w:rPr>
-      <w:color w:val="808080"/>
-    </w:rPr>
-  </w:style>
-  <w:style w:type="paragraph" w:styleId="NoSpacing">
-    <w:name w:val="No Spacing"/>
-    <w:uiPriority w:val="1"/>
-    <w:qFormat/>
-    <w:rsid w:val="007F08B9"/>
-    <w:pPr>
-      <w:spacing w:after="0" w:line="240" w:lineRule="auto"/>
-    </w:pPr>
-    <w:rPr>
-      <w:rFonts w:ascii="Calibri" w:eastAsia="Calibri" w:hAnsi="Calibri" w:cs="Calibri"/>
-    </w:rPr>
-  </w:style>
-  <w:style w:type="paragraph" w:styleId="Caption">
-    <w:name w:val="caption"/>
-    <w:basedOn w:val="Normal"/>
-    <w:next w:val="Normal"/>
-    <w:uiPriority w:val="35"/>
-    <w:unhideWhenUsed/>
-    <w:qFormat/>
-    <w:rsid w:val="007F08B9"/>
-    <w:pPr>
-      <w:spacing w:line="240" w:lineRule="auto"/>
-    </w:pPr>
-    <w:rPr>
-      <w:b/>
-      <w:bCs/>
-      <w:color w:val="4F81BD" w:themeColor="accent1"/>
-      <w:sz w:val="18"/>
-      <w:szCs w:val="18"/>
-    </w:rPr>
-  </w:style>
-</w:styles>
-</file>
-
-<file path=word/stylesWithEffects.xml><?xml version="1.0" encoding="utf-8"?>
-<w:styles xmlns:wpc="http://schemas.microsoft.com/office/word/2010/wordprocessingCanvas" xmlns:mc="http://schemas.openxmlformats.org/markup-compatibility/2006" xmlns:o="urn:schemas-microsoft-com:office:office" xmlns:r="http://schemas.openxmlformats.org/officeDocument/2006/relationships" xmlns:m="http://schemas.openxmlformats.org/officeDocument/2006/math" xmlns:v="urn:schemas-microsoft-com:vml" xmlns:wp14="http://schemas.microsoft.com/office/word/2010/wordprocessingDrawing" xmlns:wp="http://schemas.openxmlformats.org/drawingml/2006/wordprocessingDrawing" xmlns:w10="urn:schemas-microsoft-com:office:word" xmlns:w="http://schemas.openxmlformats.org/wordprocessingml/2006/main" xmlns:w14="http://schemas.microsoft.com/office/word/2010/wordml" xmlns:wpg="http://schemas.microsoft.com/office/word/2010/wordprocessingGroup" xmlns:wpi="http://schemas.microsoft.com/office/word/2010/wordprocessingInk" xmlns:wne="http://schemas.microsoft.com/office/word/2006/wordml" xmlns:wps="http://schemas.microsoft.com/office/word/2010/wordprocessingShape" mc:Ignorable="w14 wp14">
-  <w:docDefaults>
-    <w:rPrDefault>
-      <w:rPr>
-        <w:rFonts w:asciiTheme="minorHAnsi" w:eastAsiaTheme="minorHAnsi" w:hAnsiTheme="minorHAnsi" w:cstheme="minorBidi"/>
-        <w:sz w:val="22"/>
-        <w:szCs w:val="22"/>
-        <w:lang w:val="en-US" w:eastAsia="en-US" w:bidi="ar-SA"/>
-      </w:rPr>
-    </w:rPrDefault>
-    <w:pPrDefault>
-      <w:pPr>
-        <w:spacing w:after="200" w:line="276" w:lineRule="auto"/>
-      </w:pPr>
-    </w:pPrDefault>
-  </w:docDefaults>
-  <w:latentStyles w:defLockedState="0" w:defUIPriority="99" w:defSemiHidden="1" w:defUnhideWhenUsed="1" w:defQFormat="0" w:count="267">
-    <w:lsdException w:name="Normal" w:semiHidden="0" w:uiPriority="0" w:unhideWhenUsed="0" w:qFormat="1"/>
-    <w:lsdException w:name="heading 1" w:semiHidden="0" w:uiPriority="9" w:unhideWhenUsed="0" w:qFormat="1"/>
-    <w:lsdException w:name="heading 2" w:uiPriority="9" w:qFormat="1"/>
-    <w:lsdException w:name="heading 3" w:uiPriority="9" w:qFormat="1"/>
-    <w:lsdException w:name="heading 4" w:uiPriority="9" w:qFormat="1"/>
-    <w:lsdException w:name="heading 5" w:uiPriority="9" w:qFormat="1"/>
-    <w:lsdException w:name="heading 6" w:uiPriority="9" w:qFormat="1"/>
-    <w:lsdException w:name="heading 7" w:uiPriority="9" w:qFormat="1"/>
-    <w:lsdException w:name="heading 8" w:uiPriority="9" w:qFormat="1"/>
-    <w:lsdException w:name="heading 9" w:uiPriority="9" w:qFormat="1"/>
-    <w:lsdException w:name="toc 1" w:uiPriority="39"/>
-    <w:lsdException w:name="toc 2" w:uiPriority="39"/>
-    <w:lsdException w:name="toc 3" w:uiPriority="39"/>
-    <w:lsdException w:name="toc 4" w:uiPriority="39"/>
-    <w:lsdException w:name="toc 5" w:uiPriority="39"/>
-    <w:lsdException w:name="toc 6" w:uiPriority="39"/>
-    <w:lsdException w:name="toc 7" w:uiPriority="39"/>
-    <w:lsdException w:name="toc 8" w:uiPriority="39"/>
-    <w:lsdException w:name="toc 9" w:uiPriority="39"/>
-    <w:lsdException w:name="caption" w:uiPriority="35" w:qFormat="1"/>
-    <w:lsdException w:name="Title" w:semiHidden="0" w:uiPriority="10" w:unhideWhenUsed="0" w:qFormat="1"/>
-    <w:lsdException w:name="Default Paragraph Font" w:uiPriority="1"/>
-    <w:lsdException w:name="Subtitle" w:semiHidden="0" w:uiPriority="11" w:unhideWhenUsed="0" w:qFormat="1"/>
-    <w:lsdException w:name="Strong" w:semiHidden="0" w:uiPriority="22" w:unhideWhenUsed="0" w:qFormat="1"/>
-    <w:lsdException w:name="Emphasis" w:semiHidden="0" w:uiPriority="20" w:unhideWhenUsed="0" w:qFormat="1"/>
-    <w:lsdException w:name="Table Grid" w:semiHidden="0" w:uiPriority="59" w:unhideWhenUsed="0"/>
-    <w:lsdException w:name="Placeholder Text" w:unhideWhenUsed="0"/>
-    <w:lsdException w:name="No Spacing" w:semiHidden="0" w:uiPriority="1" w:unhideWhenUsed="0" w:qFormat="1"/>
-    <w:lsdException w:name="Light Shading" w:semiHidden="0" w:uiPriority="60" w:unhideWhenUsed="0"/>
-    <w:lsdException w:name="Light List" w:semiHidden="0" w:uiPriority="61" w:unhideWhenUsed="0"/>
-    <w:lsdException w:name="Light Grid" w:semiHidden="0" w:uiPriority="62" w:unhideWhenUsed="0"/>
-    <w:lsdException w:name="Medium Shading 1" w:semiHidden="0" w:uiPriority="63" w:unhideWhenUsed="0"/>
-    <w:lsdException w:name="Medium Shading 2" w:semiHidden="0" w:uiPriority="64" w:unhideWhenUsed="0"/>
-    <w:lsdException w:name="Medium List 1" w:semiHidden="0" w:uiPriority="65" w:unhideWhenUsed="0"/>
-    <w:lsdException w:name="Medium List 2" w:semiHidden="0" w:uiPriority="66" w:unhideWhenUsed="0"/>
-    <w:lsdException w:name="Medium Grid 1" w:semiHidden="0" w:uiPriority="67" w:unhideWhenUsed="0"/>
-    <w:lsdException w:name="Medium Grid 2" w:semiHidden="0" w:uiPriority="68" w:unhideWhenUsed="0"/>
-    <w:lsdException w:name="Medium Grid 3" w:semiHidden="0" w:uiPriority="69" w:unhideWhenUsed="0"/>
-    <w:lsdException w:name="Dark List" w:semiHidden="0" w:uiPriority="70" w:unhideWhenUsed="0"/>
-    <w:lsdException w:name="Colorful Shading" w:semiHidden="0" w:uiPriority="71" w:unhideWhenUsed="0"/>
-    <w:lsdException w:name="Colorful List" w:semiHidden="0" w:uiPriority="72" w:unhideWhenUsed="0"/>
-    <w:lsdException w:name="Colorful Grid" w:semiHidden="0" w:uiPriority="73" w:unhideWhenUsed="0"/>
-    <w:lsdException w:name="Light Shading Accent 1" w:semiHidden="0" w:uiPriority="60" w:unhideWhenUsed="0"/>
-    <w:lsdException w:name="Light List Accent 1" w:semiHidden="0" w:uiPriority="61" w:unhideWhenUsed="0"/>
-    <w:lsdException w:name="Light Grid Accent 1" w:semiHidden="0" w:uiPriority="62" w:unhideWhenUsed="0"/>
-    <w:lsdException w:name="Medium Shading 1 Accent 1" w:semiHidden="0" w:uiPriority="63" w:unhideWhenUsed="0"/>
-    <w:lsdException w:name="Medium Shading 2 Accent 1" w:semiHidden="0" w:uiPriority="64" w:unhideWhenUsed="0"/>
-    <w:lsdException w:name="Medium List 1 Accent 1" w:semiHidden="0" w:uiPriority="65" w:unhideWhenUsed="0"/>
-    <w:lsdException w:name="Revision" w:unhideWhenUsed="0"/>
-    <w:lsdException w:name="List Paragraph" w:semiHidden="0" w:uiPriority="34" w:unhideWhenUsed="0" w:qFormat="1"/>
-    <w:lsdException w:name="Quote" w:semiHidden="0" w:uiPriority="29" w:unhideWhenUsed="0" w:qFormat="1"/>
-    <w:lsdException w:name="Intense Quote" w:semiHidden="0" w:uiPriority="30" w:unhideWhenUsed="0" w:qFormat="1"/>
-    <w:lsdException w:name="Medium List 2 Accent 1" w:semiHidden="0" w:uiPriority="66" w:unhideWhenUsed="0"/>
-    <w:lsdException w:name="Medium Grid 1 Accent 1" w:semiHidden="0" w:uiPriority="67" w:unhideWhenUsed="0"/>
-    <w:lsdException w:name="Medium Grid 2 Accent 1" w:semiHidden="0" w:uiPriority="68" w:unhideWhenUsed="0"/>
-    <w:lsdException w:name="Medium Grid 3 Accent 1" w:semiHidden="0" w:uiPriority="69" w:unhideWhenUsed="0"/>
-    <w:lsdException w:name="Dark List Accent 1" w:semiHidden="0" w:uiPriority="70" w:unhideWhenUsed="0"/>
-    <w:lsdException w:name="Colorful Shading Accent 1" w:semiHidden="0" w:uiPriority="71" w:unhideWhenUsed="0"/>
-    <w:lsdException w:name="Colorful List Accent 1" w:semiHidden="0" w:uiPriority="72" w:unhideWhenUsed="0"/>
-    <w:lsdException w:name="Colorful Grid Accent 1" w:semiHidden="0" w:uiPriority="73" w:unhideWhenUsed="0"/>
-    <w:lsdException w:name="Light Shading Accent 2" w:semiHidden="0" w:uiPriority="60" w:unhideWhenUsed="0"/>
-    <w:lsdException w:name="Light List Accent 2" w:semiHidden="0" w:uiPriority="61" w:unhideWhenUsed="0"/>
-    <w:lsdException w:name="Light Grid Accent 2" w:semiHidden="0" w:uiPriority="62" w:unhideWhenUsed="0"/>
-    <w:lsdException w:name="Medium Shading 1 Accent 2" w:semiHidden="0" w:uiPriority="63" w:unhideWhenUsed="0"/>
-    <w:lsdException w:name="Medium Shading 2 Accent 2" w:semiHidden="0" w:uiPriority="64" w:unhideWhenUsed="0"/>
-    <w:lsdException w:name="Medium List 1 Accent 2" w:semiHidden="0" w:uiPriority="65" w:unhideWhenUsed="0"/>
-    <w:lsdException w:name="Medium List 2 Accent 2" w:semiHidden="0" w:uiPriority="66" w:unhideWhenUsed="0"/>
-    <w:lsdException w:name="Medium Grid 1 Accent 2" w:semiHidden="0" w:uiPriority="67" w:unhideWhenUsed="0"/>
-    <w:lsdException w:name="Medium Grid 2 Accent 2" w:semiHidden="0" w:uiPriority="68" w:unhideWhenUsed="0"/>
-    <w:lsdException w:name="Medium Grid 3 Accent 2" w:semiHidden="0" w:uiPriority="69" w:unhideWhenUsed="0"/>
-    <w:lsdException w:name="Dark List Accent 2" w:semiHidden="0" w:uiPriority="70" w:unhideWhenUsed="0"/>
-    <w:lsdException w:name="Colorful Shading Accent 2" w:semiHidden="0" w:uiPriority="71" w:unhideWhenUsed="0"/>
-    <w:lsdException w:name="Colorful List Accent 2" w:semiHidden="0" w:uiPriority="72" w:unhideWhenUsed="0"/>
-    <w:lsdException w:name="Colorful Grid Accent 2" w:semiHidden="0" w:uiPriority="73" w:unhideWhenUsed="0"/>
-    <w:lsdException w:name="Light Shading Accent 3" w:semiHidden="0" w:uiPriority="60" w:unhideWhenUsed="0"/>
-    <w:lsdException w:name="Light List Accent 3" w:semiHidden="0" w:uiPriority="61" w:unhideWhenUsed="0"/>
-    <w:lsdException w:name="Light Grid Accent 3" w:semiHidden="0" w:uiPriority="62" w:unhideWhenUsed="0"/>
-    <w:lsdException w:name="Medium Shading 1 Accent 3" w:semiHidden="0" w:uiPriority="63" w:unhideWhenUsed="0"/>
-    <w:lsdException w:name="Medium Shading 2 Accent 3" w:semiHidden="0" w:uiPriority="64" w:unhideWhenUsed="0"/>
-    <w:lsdException w:name="Medium List 1 Accent 3" w:semiHidden="0" w:uiPriority="65" w:unhideWhenUsed="0"/>
-    <w:lsdException w:name="Medium List 2 Accent 3" w:semiHidden="0" w:uiPriority="66" w:unhideWhenUsed="0"/>
-    <w:lsdException w:name="Medium Grid 1 Accent 3" w:semiHidden="0" w:uiPriority="67" w:unhideWhenUsed="0"/>
-    <w:lsdException w:name="Medium Grid 2 Accent 3" w:semiHidden="0" w:uiPriority="68" w:unhideWhenUsed="0"/>
-    <w:lsdException w:name="Medium Grid 3 Accent 3" w:semiHidden="0" w:uiPriority="69" w:unhideWhenUsed="0"/>
-    <w:lsdException w:name="Dark List Accent 3" w:semiHidden="0" w:uiPriority="70" w:unhideWhenUsed="0"/>
-    <w:lsdException w:name="Colorful Shading Accent 3" w:semiHidden="0" w:uiPriority="71" w:unhideWhenUsed="0"/>
-    <w:lsdException w:name="Colorful List Accent 3" w:semiHidden="0" w:uiPriority="72" w:unhideWhenUsed="0"/>
-    <w:lsdException w:name="Colorful Grid Accent 3" w:semiHidden="0" w:uiPriority="73" w:unhideWhenUsed="0"/>
-    <w:lsdException w:name="Light Shading Accent 4" w:semiHidden="0" w:uiPriority="60" w:unhideWhenUsed="0"/>
-    <w:lsdException w:name="Light List Accent 4" w:semiHidden="0" w:uiPriority="61" w:unhideWhenUsed="0"/>
-    <w:lsdException w:name="Light Grid Accent 4" w:semiHidden="0" w:uiPriority="62" w:unhideWhenUsed="0"/>
-    <w:lsdException w:name="Medium Shading 1 Accent 4" w:semiHidden="0" w:uiPriority="63" w:unhideWhenUsed="0"/>
-    <w:lsdException w:name="Medium Shading 2 Accent 4" w:semiHidden="0" w:uiPriority="64" w:unhideWhenUsed="0"/>
-    <w:lsdException w:name="Medium List 1 Accent 4" w:semiHidden="0" w:uiPriority="65" w:unhideWhenUsed="0"/>
-    <w:lsdException w:name="Medium List 2 Accent 4" w:semiHidden="0" w:uiPriority="66" w:unhideWhenUsed="0"/>
-    <w:lsdException w:name="Medium Grid 1 Accent 4" w:semiHidden="0" w:uiPriority="67" w:unhideWhenUsed="0"/>
-    <w:lsdException w:name="Medium Grid 2 Accent 4" w:semiHidden="0" w:uiPriority="68" w:unhideWhenUsed="0"/>
-    <w:lsdException w:name="Medium Grid 3 Accent 4" w:semiHidden="0" w:uiPriority="69" w:unhideWhenUsed="0"/>
-    <w:lsdException w:name="Dark List Accent 4" w:semiHidden="0" w:uiPriority="70" w:unhideWhenUsed="0"/>
-    <w:lsdException w:name="Colorful Shading Accent 4" w:semiHidden="0" w:uiPriority="71" w:unhideWhenUsed="0"/>
-    <w:lsdException w:name="Colorful List Accent 4" w:semiHidden="0" w:uiPriority="72" w:unhideWhenUsed="0"/>
-    <w:lsdException w:name="Colorful Grid Accent 4" w:semiHidden="0" w:uiPriority="73" w:unhideWhenUsed="0"/>
-    <w:lsdException w:name="Light Shading Accent 5" w:semiHidden="0" w:uiPriority="60" w:unhideWhenUsed="0"/>
-    <w:lsdException w:name="Light List Accent 5" w:semiHidden="0" w:uiPriority="61" w:unhideWhenUsed="0"/>
-    <w:lsdException w:name="Light Grid Accent 5" w:semiHidden="0" w:uiPriority="62" w:unhideWhenUsed="0"/>
-    <w:lsdException w:name="Medium Shading 1 Accent 5" w:semiHidden="0" w:uiPriority="63" w:unhideWhenUsed="0"/>
-    <w:lsdException w:name="Medium Shading 2 Accent 5" w:semiHidden="0" w:uiPriority="64" w:unhideWhenUsed="0"/>
-    <w:lsdException w:name="Medium List 1 Accent 5" w:semiHidden="0" w:uiPriority="65" w:unhideWhenUsed="0"/>
-    <w:lsdException w:name="Medium List 2 Accent 5" w:semiHidden="0" w:uiPriority="66" w:unhideWhenUsed="0"/>
-    <w:lsdException w:name="Medium Grid 1 Accent 5" w:semiHidden="0" w:uiPriority="67" w:unhideWhenUsed="0"/>
-    <w:lsdException w:name="Medium Grid 2 Accent 5" w:semiHidden="0" w:uiPriority="68" w:unhideWhenUsed="0"/>
-    <w:lsdException w:name="Medium Grid 3 Accent 5" w:semiHidden="0" w:uiPriority="69" w:unhideWhenUsed="0"/>
-    <w:lsdException w:name="Dark List Accent 5" w:semiHidden="0" w:uiPriority="70" w:unhideWhenUsed="0"/>
-    <w:lsdException w:name="Colorful Shading Accent 5" w:semiHidden="0" w:uiPriority="71" w:unhideWhenUsed="0"/>
-    <w:lsdException w:name="Colorful List Accent 5" w:semiHidden="0" w:uiPriority="72" w:unhideWhenUsed="0"/>
-    <w:lsdException w:name="Colorful Grid Accent 5" w:semiHidden="0" w:uiPriority="73" w:unhideWhenUsed="0"/>
-    <w:lsdException w:name="Light Shading Accent 6" w:semiHidden="0" w:uiPriority="60" w:unhideWhenUsed="0"/>
-    <w:lsdException w:name="Light List Accent 6" w:semiHidden="0" w:uiPriority="61" w:unhideWhenUsed="0"/>
-    <w:lsdException w:name="Light Grid Accent 6" w:semiHidden="0" w:uiPriority="62" w:unhideWhenUsed="0"/>
-    <w:lsdException w:name="Medium Shading 1 Accent 6" w:semiHidden="0" w:uiPriority="63" w:unhideWhenUsed="0"/>
-    <w:lsdException w:name="Medium Shading 2 Accent 6" w:semiHidden="0" w:uiPriority="64" w:unhideWhenUsed="0"/>
-    <w:lsdException w:name="Medium List 1 Accent 6" w:semiHidden="0" w:uiPriority="65" w:unhideWhenUsed="0"/>
-    <w:lsdException w:name="Medium List 2 Accent 6" w:semiHidden="0" w:uiPriority="66" w:unhideWhenUsed="0"/>
-    <w:lsdException w:name="Medium Grid 1 Accent 6" w:semiHidden="0" w:uiPriority="67" w:unhideWhenUsed="0"/>
-    <w:lsdException w:name="Medium Grid 2 Accent 6" w:semiHidden="0" w:uiPriority="68" w:unhideWhenUsed="0"/>
-    <w:lsdException w:name="Medium Grid 3 Accent 6" w:semiHidden="0" w:uiPriority="69" w:unhideWhenUsed="0"/>
-    <w:lsdException w:name="Dark List Accent 6" w:semiHidden="0" w:uiPriority="70" w:unhideWhenUsed="0"/>
-    <w:lsdException w:name="Colorful Shading Accent 6" w:semiHidden="0" w:uiPriority="71" w:unhideWhenUsed="0"/>
-    <w:lsdException w:name="Colorful List Accent 6" w:semiHidden="0" w:uiPriority="72" w:unhideWhenUsed="0"/>
-    <w:lsdException w:name="Colorful Grid Accent 6" w:semiHidden="0" w:uiPriority="73" w:unhideWhenUsed="0"/>
-    <w:lsdException w:name="Subtle Emphasis" w:semiHidden="0" w:uiPriority="19" w:unhideWhenUsed="0" w:qFormat="1"/>
-    <w:lsdException w:name="Intense Emphasis" w:semiHidden="0" w:uiPriority="21" w:unhideWhenUsed="0" w:qFormat="1"/>
-    <w:lsdException w:name="Subtle Reference" w:semiHidden="0" w:uiPriority="31" w:unhideWhenUsed="0" w:qFormat="1"/>
-    <w:lsdException w:name="Intense Reference" w:semiHidden="0" w:uiPriority="32" w:unhideWhenUsed="0" w:qFormat="1"/>
-    <w:lsdException w:name="Book Title" w:semiHidden="0" w:uiPriority="33" w:unhideWhenUsed="0" w:qFormat="1"/>
-    <w:lsdException w:name="Bibliography" w:uiPriority="37"/>
-    <w:lsdException w:name="TOC Heading" w:uiPriority="39" w:qFormat="1"/>
-  </w:latentStyles>
-  <w:style w:type="paragraph" w:default="1" w:styleId="Normal">
-    <w:name w:val="Normal"/>
-    <w:qFormat/>
-    <w:rsid w:val="00482A0A"/>
-    <w:rPr>
-      <w:rFonts w:ascii="Calibri" w:eastAsia="Calibri" w:hAnsi="Calibri" w:cs="Calibri"/>
-    </w:rPr>
-  </w:style>
-  <w:style w:type="character" w:default="1" w:styleId="DefaultParagraphFont">
-    <w:name w:val="Default Paragraph Font"/>
-    <w:uiPriority w:val="1"/>
-    <w:semiHidden/>
-    <w:unhideWhenUsed/>
-  </w:style>
-  <w:style w:type="table" w:default="1" w:styleId="TableNormal">
-    <w:name w:val="Normal Table"/>
-    <w:uiPriority w:val="99"/>
-    <w:semiHidden/>
-    <w:unhideWhenUsed/>
-    <w:tblPr>
-      <w:tblInd w:w="0" w:type="dxa"/>
-      <w:tblCellMar>
-        <w:top w:w="0" w:type="dxa"/>
-        <w:left w:w="108" w:type="dxa"/>
-        <w:bottom w:w="0" w:type="dxa"/>
-        <w:right w:w="108" w:type="dxa"/>
-      </w:tblCellMar>
-    </w:tblPr>
-  </w:style>
-  <w:style w:type="numbering" w:default="1" w:styleId="NoList">
-    <w:name w:val="No List"/>
-    <w:uiPriority w:val="99"/>
-    <w:semiHidden/>
-    <w:unhideWhenUsed/>
-  </w:style>
-  <w:style w:type="paragraph" w:styleId="ListParagraph">
-    <w:name w:val="List Paragraph"/>
-    <w:basedOn w:val="Normal"/>
-    <w:uiPriority w:val="34"/>
-    <w:qFormat/>
-    <w:rsid w:val="00C049FB"/>
-    <w:pPr>
-      <w:ind w:left="720"/>
-      <w:contextualSpacing/>
-    </w:pPr>
-  </w:style>
-  <w:style w:type="paragraph" w:styleId="BalloonText">
-    <w:name w:val="Balloon Text"/>
-    <w:basedOn w:val="Normal"/>
-    <w:link w:val="BalloonTextChar"/>
-    <w:uiPriority w:val="99"/>
-    <w:semiHidden/>
-    <w:unhideWhenUsed/>
-    <w:rsid w:val="008837DC"/>
-    <w:pPr>
-      <w:spacing w:after="0" w:line="240" w:lineRule="auto"/>
-    </w:pPr>
-    <w:rPr>
-      <w:rFonts w:ascii="Tahoma" w:hAnsi="Tahoma" w:cs="Tahoma"/>
-      <w:sz w:val="16"/>
-      <w:szCs w:val="16"/>
-    </w:rPr>
-  </w:style>
-  <w:style w:type="character" w:customStyle="1" w:styleId="BalloonTextChar">
-    <w:name w:val="Balloon Text Char"/>
-    <w:basedOn w:val="DefaultParagraphFont"/>
-    <w:link w:val="BalloonText"/>
-    <w:uiPriority w:val="99"/>
-    <w:semiHidden/>
-    <w:rsid w:val="008837DC"/>
-    <w:rPr>
-      <w:rFonts w:ascii="Tahoma" w:eastAsia="Calibri" w:hAnsi="Tahoma" w:cs="Tahoma"/>
-      <w:sz w:val="16"/>
-      <w:szCs w:val="16"/>
-    </w:rPr>
-  </w:style>
-  <w:style w:type="table" w:styleId="TableGrid">
-    <w:name w:val="Table Grid"/>
-    <w:basedOn w:val="TableNormal"/>
-    <w:uiPriority w:val="59"/>
-    <w:rsid w:val="00553BA1"/>
-    <w:pPr>
-      <w:spacing w:after="0" w:line="240" w:lineRule="auto"/>
-    </w:pPr>
-    <w:tblPr>
-      <w:tblInd w:w="0" w:type="dxa"/>
-      <w:tblBorders>
-        <w:top w:val="single" w:sz="4" w:space="0" w:color="auto"/>
-        <w:left w:val="single" w:sz="4" w:space="0" w:color="auto"/>
-        <w:bottom w:val="single" w:sz="4" w:space="0" w:color="auto"/>
-        <w:right w:val="single" w:sz="4" w:space="0" w:color="auto"/>
-        <w:insideH w:val="single" w:sz="4" w:space="0" w:color="auto"/>
-        <w:insideV w:val="single" w:sz="4" w:space="0" w:color="auto"/>
-      </w:tblBorders>
-      <w:tblCellMar>
-        <w:top w:w="0" w:type="dxa"/>
-        <w:left w:w="108" w:type="dxa"/>
-        <w:bottom w:w="0" w:type="dxa"/>
-        <w:right w:w="108" w:type="dxa"/>
-      </w:tblCellMar>
     </w:tblPr>
   </w:style>
   <w:style w:type="character" w:styleId="PlaceholderText">

</xml_diff>

<commit_message>
Updated post-lab.doc | CSE345
</commit_message>
<xml_diff>
--- a/CSE345 - Digital Logic Design/Labs/5/post-lab.docx
+++ b/CSE345 - Digital Logic Design/Labs/5/post-lab.docx
@@ -4712,25 +4712,14 @@
           <w:szCs w:val="32"/>
         </w:rPr>
       </w:pPr>
-      <w:proofErr w:type="spellStart"/>
-      <w:r>
-        <w:rPr>
-          <w:rFonts w:asciiTheme="majorHAnsi" w:hAnsiTheme="majorHAnsi" w:cstheme="minorHAnsi"/>
-          <w:b/>
-          <w:sz w:val="32"/>
-          <w:szCs w:val="32"/>
-        </w:rPr>
-        <w:t>nand</w:t>
-      </w:r>
-      <w:proofErr w:type="spellEnd"/>
-      <w:r>
-        <w:rPr>
-          <w:rFonts w:asciiTheme="majorHAnsi" w:hAnsiTheme="majorHAnsi" w:cstheme="minorHAnsi"/>
-          <w:b/>
-          <w:sz w:val="32"/>
-          <w:szCs w:val="32"/>
-        </w:rPr>
-        <w:t xml:space="preserve"> g1(O0, ~E, ~A1, ~A0),</w:t>
+      <w:r>
+        <w:rPr>
+          <w:rFonts w:asciiTheme="majorHAnsi" w:hAnsiTheme="majorHAnsi" w:cstheme="minorHAnsi"/>
+          <w:b/>
+          <w:sz w:val="32"/>
+          <w:szCs w:val="32"/>
+        </w:rPr>
+        <w:t>nand g1(O0, ~E, ~A1, ~A0),</w:t>
       </w:r>
     </w:p>
     <w:p>
@@ -4806,7 +4795,6 @@
           <w:szCs w:val="32"/>
         </w:rPr>
       </w:pPr>
-      <w:proofErr w:type="spellStart"/>
       <w:r>
         <w:rPr>
           <w:rFonts w:asciiTheme="majorHAnsi" w:hAnsiTheme="majorHAnsi" w:cstheme="minorHAnsi"/>
@@ -4816,7 +4804,6 @@
         </w:rPr>
         <w:t>endmodule</w:t>
       </w:r>
-      <w:proofErr w:type="spellEnd"/>
     </w:p>
     <w:p>
       <w:pPr>
@@ -5115,27 +5102,7 @@
           <w:sz w:val="32"/>
           <w:szCs w:val="32"/>
         </w:rPr>
-        <w:t xml:space="preserve">assign O0 = </w:t>
-      </w:r>
-      <w:proofErr w:type="gramStart"/>
-      <w:r>
-        <w:rPr>
-          <w:rFonts w:asciiTheme="majorHAnsi" w:hAnsiTheme="majorHAnsi" w:cstheme="minorHAnsi"/>
-          <w:b/>
-          <w:sz w:val="32"/>
-          <w:szCs w:val="32"/>
-        </w:rPr>
-        <w:t>~(</w:t>
-      </w:r>
-      <w:proofErr w:type="gramEnd"/>
-      <w:r>
-        <w:rPr>
-          <w:rFonts w:asciiTheme="majorHAnsi" w:hAnsiTheme="majorHAnsi" w:cstheme="minorHAnsi"/>
-          <w:b/>
-          <w:sz w:val="32"/>
-          <w:szCs w:val="32"/>
-        </w:rPr>
-        <w:t>~A2 &amp; ~A1 &amp; ~A0);</w:t>
+        <w:t>assign O0 = ~(~A2 &amp; ~A1 &amp; ~A0);</w:t>
       </w:r>
     </w:p>
     <w:p>
@@ -5155,27 +5122,7 @@
           <w:sz w:val="32"/>
           <w:szCs w:val="32"/>
         </w:rPr>
-        <w:t xml:space="preserve">assign O1 = </w:t>
-      </w:r>
-      <w:proofErr w:type="gramStart"/>
-      <w:r>
-        <w:rPr>
-          <w:rFonts w:asciiTheme="majorHAnsi" w:hAnsiTheme="majorHAnsi" w:cstheme="minorHAnsi"/>
-          <w:b/>
-          <w:sz w:val="32"/>
-          <w:szCs w:val="32"/>
-        </w:rPr>
-        <w:t>~(</w:t>
-      </w:r>
-      <w:proofErr w:type="gramEnd"/>
-      <w:r>
-        <w:rPr>
-          <w:rFonts w:asciiTheme="majorHAnsi" w:hAnsiTheme="majorHAnsi" w:cstheme="minorHAnsi"/>
-          <w:b/>
-          <w:sz w:val="32"/>
-          <w:szCs w:val="32"/>
-        </w:rPr>
-        <w:t>~A2 &amp; ~A1 &amp; A0);</w:t>
+        <w:t>assign O1 = ~(~A2 &amp; ~A1 &amp; A0);</w:t>
       </w:r>
     </w:p>
     <w:p>
@@ -5195,27 +5142,7 @@
           <w:sz w:val="32"/>
           <w:szCs w:val="32"/>
         </w:rPr>
-        <w:t xml:space="preserve">assign O2 = </w:t>
-      </w:r>
-      <w:proofErr w:type="gramStart"/>
-      <w:r>
-        <w:rPr>
-          <w:rFonts w:asciiTheme="majorHAnsi" w:hAnsiTheme="majorHAnsi" w:cstheme="minorHAnsi"/>
-          <w:b/>
-          <w:sz w:val="32"/>
-          <w:szCs w:val="32"/>
-        </w:rPr>
-        <w:t>~(</w:t>
-      </w:r>
-      <w:proofErr w:type="gramEnd"/>
-      <w:r>
-        <w:rPr>
-          <w:rFonts w:asciiTheme="majorHAnsi" w:hAnsiTheme="majorHAnsi" w:cstheme="minorHAnsi"/>
-          <w:b/>
-          <w:sz w:val="32"/>
-          <w:szCs w:val="32"/>
-        </w:rPr>
-        <w:t>~A2 &amp; A1 &amp; ~A0);</w:t>
+        <w:t>assign O2 = ~(~A2 &amp; A1 &amp; ~A0);</w:t>
       </w:r>
     </w:p>
     <w:p>
@@ -5235,27 +5162,7 @@
           <w:sz w:val="32"/>
           <w:szCs w:val="32"/>
         </w:rPr>
-        <w:t xml:space="preserve">assign O3 = </w:t>
-      </w:r>
-      <w:proofErr w:type="gramStart"/>
-      <w:r>
-        <w:rPr>
-          <w:rFonts w:asciiTheme="majorHAnsi" w:hAnsiTheme="majorHAnsi" w:cstheme="minorHAnsi"/>
-          <w:b/>
-          <w:sz w:val="32"/>
-          <w:szCs w:val="32"/>
-        </w:rPr>
-        <w:t>~(</w:t>
-      </w:r>
-      <w:proofErr w:type="gramEnd"/>
-      <w:r>
-        <w:rPr>
-          <w:rFonts w:asciiTheme="majorHAnsi" w:hAnsiTheme="majorHAnsi" w:cstheme="minorHAnsi"/>
-          <w:b/>
-          <w:sz w:val="32"/>
-          <w:szCs w:val="32"/>
-        </w:rPr>
-        <w:t>~A2 &amp; A1 &amp; A0);</w:t>
+        <w:t>assign O3 = ~(~A2 &amp; A1 &amp; A0);</w:t>
       </w:r>
     </w:p>
     <w:p>
@@ -5275,27 +5182,7 @@
           <w:sz w:val="32"/>
           <w:szCs w:val="32"/>
         </w:rPr>
-        <w:t xml:space="preserve">assign O4 = </w:t>
-      </w:r>
-      <w:proofErr w:type="gramStart"/>
-      <w:r>
-        <w:rPr>
-          <w:rFonts w:asciiTheme="majorHAnsi" w:hAnsiTheme="majorHAnsi" w:cstheme="minorHAnsi"/>
-          <w:b/>
-          <w:sz w:val="32"/>
-          <w:szCs w:val="32"/>
-        </w:rPr>
-        <w:t>~(</w:t>
-      </w:r>
-      <w:proofErr w:type="gramEnd"/>
-      <w:r>
-        <w:rPr>
-          <w:rFonts w:asciiTheme="majorHAnsi" w:hAnsiTheme="majorHAnsi" w:cstheme="minorHAnsi"/>
-          <w:b/>
-          <w:sz w:val="32"/>
-          <w:szCs w:val="32"/>
-        </w:rPr>
-        <w:t>A2 &amp; ~A1 &amp; ~A0);</w:t>
+        <w:t>assign O4 = ~(A2 &amp; ~A1 &amp; ~A0);</w:t>
       </w:r>
     </w:p>
     <w:p>
@@ -5315,27 +5202,7 @@
           <w:sz w:val="32"/>
           <w:szCs w:val="32"/>
         </w:rPr>
-        <w:t xml:space="preserve">assign O5 = </w:t>
-      </w:r>
-      <w:proofErr w:type="gramStart"/>
-      <w:r>
-        <w:rPr>
-          <w:rFonts w:asciiTheme="majorHAnsi" w:hAnsiTheme="majorHAnsi" w:cstheme="minorHAnsi"/>
-          <w:b/>
-          <w:sz w:val="32"/>
-          <w:szCs w:val="32"/>
-        </w:rPr>
-        <w:t>~(</w:t>
-      </w:r>
-      <w:proofErr w:type="gramEnd"/>
-      <w:r>
-        <w:rPr>
-          <w:rFonts w:asciiTheme="majorHAnsi" w:hAnsiTheme="majorHAnsi" w:cstheme="minorHAnsi"/>
-          <w:b/>
-          <w:sz w:val="32"/>
-          <w:szCs w:val="32"/>
-        </w:rPr>
-        <w:t>A2 &amp; ~A1 &amp; A0);</w:t>
+        <w:t>assign O5 = ~(A2 &amp; ~A1 &amp; A0);</w:t>
       </w:r>
     </w:p>
     <w:p>
@@ -5355,27 +5222,7 @@
           <w:sz w:val="32"/>
           <w:szCs w:val="32"/>
         </w:rPr>
-        <w:t xml:space="preserve">assign O6 = </w:t>
-      </w:r>
-      <w:proofErr w:type="gramStart"/>
-      <w:r>
-        <w:rPr>
-          <w:rFonts w:asciiTheme="majorHAnsi" w:hAnsiTheme="majorHAnsi" w:cstheme="minorHAnsi"/>
-          <w:b/>
-          <w:sz w:val="32"/>
-          <w:szCs w:val="32"/>
-        </w:rPr>
-        <w:t>~(</w:t>
-      </w:r>
-      <w:proofErr w:type="gramEnd"/>
-      <w:r>
-        <w:rPr>
-          <w:rFonts w:asciiTheme="majorHAnsi" w:hAnsiTheme="majorHAnsi" w:cstheme="minorHAnsi"/>
-          <w:b/>
-          <w:sz w:val="32"/>
-          <w:szCs w:val="32"/>
-        </w:rPr>
-        <w:t>A2 &amp; A1 &amp; ~A0);</w:t>
+        <w:t>assign O6 = ~(A2 &amp; A1 &amp; ~A0);</w:t>
       </w:r>
     </w:p>
     <w:p>
@@ -5395,27 +5242,7 @@
           <w:sz w:val="32"/>
           <w:szCs w:val="32"/>
         </w:rPr>
-        <w:t xml:space="preserve">assign O7 = </w:t>
-      </w:r>
-      <w:proofErr w:type="gramStart"/>
-      <w:r>
-        <w:rPr>
-          <w:rFonts w:asciiTheme="majorHAnsi" w:hAnsiTheme="majorHAnsi" w:cstheme="minorHAnsi"/>
-          <w:b/>
-          <w:sz w:val="32"/>
-          <w:szCs w:val="32"/>
-        </w:rPr>
-        <w:t>~(</w:t>
-      </w:r>
-      <w:proofErr w:type="gramEnd"/>
-      <w:r>
-        <w:rPr>
-          <w:rFonts w:asciiTheme="majorHAnsi" w:hAnsiTheme="majorHAnsi" w:cstheme="minorHAnsi"/>
-          <w:b/>
-          <w:sz w:val="32"/>
-          <w:szCs w:val="32"/>
-        </w:rPr>
-        <w:t>A2 &amp; A1 &amp; A0);</w:t>
+        <w:t>assign O7 = ~(A2 &amp; A1 &amp; A0);</w:t>
       </w:r>
       <w:r>
         <w:rPr>
@@ -5486,7 +5313,6 @@
           <w:szCs w:val="32"/>
         </w:rPr>
       </w:pPr>
-      <w:proofErr w:type="spellStart"/>
       <w:r>
         <w:rPr>
           <w:rFonts w:asciiTheme="majorHAnsi" w:hAnsiTheme="majorHAnsi"/>
@@ -5496,7 +5322,6 @@
         </w:rPr>
         <w:t>endmodule</w:t>
       </w:r>
-      <w:proofErr w:type="spellEnd"/>
     </w:p>
     <w:p>
       <w:pPr>
@@ -5756,25 +5581,7 @@
           <w:sz w:val="32"/>
           <w:szCs w:val="32"/>
         </w:rPr>
-        <w:t xml:space="preserve">decoder using random gates. We </w:t>
-      </w:r>
-      <w:proofErr w:type="spellStart"/>
-      <w:r>
-        <w:rPr>
-          <w:rFonts w:asciiTheme="majorHAnsi" w:hAnsiTheme="majorHAnsi" w:cs="Times New Roman"/>
-          <w:sz w:val="32"/>
-          <w:szCs w:val="32"/>
-        </w:rPr>
-        <w:t>alse</w:t>
-      </w:r>
-      <w:proofErr w:type="spellEnd"/>
-      <w:r>
-        <w:rPr>
-          <w:rFonts w:asciiTheme="majorHAnsi" w:hAnsiTheme="majorHAnsi" w:cs="Times New Roman"/>
-          <w:sz w:val="32"/>
-          <w:szCs w:val="32"/>
-        </w:rPr>
-        <w:t xml:space="preserve"> implement and test combinational logic functions using IC 74138(3-to-8 lines d</w:t>
+        <w:t>decoder using random gates. We alse implement and test combinational logic functions using IC 74138(3-to-8 lines d</w:t>
       </w:r>
       <w:r>
         <w:rPr>
@@ -6260,27 +6067,7 @@
           <w:sz w:val="32"/>
           <w:szCs w:val="32"/>
         </w:rPr>
-        <w:t xml:space="preserve"> Md. </w:t>
-      </w:r>
-      <w:proofErr w:type="spellStart"/>
-      <w:r>
-        <w:rPr>
-          <w:rFonts w:asciiTheme="majorHAnsi" w:hAnsiTheme="majorHAnsi" w:cstheme="minorHAnsi"/>
-          <w:color w:val="000000" w:themeColor="text1"/>
-          <w:sz w:val="32"/>
-          <w:szCs w:val="32"/>
-        </w:rPr>
-        <w:t>Sakibur</w:t>
-      </w:r>
-      <w:proofErr w:type="spellEnd"/>
-      <w:r>
-        <w:rPr>
-          <w:rFonts w:asciiTheme="majorHAnsi" w:hAnsiTheme="majorHAnsi" w:cstheme="minorHAnsi"/>
-          <w:color w:val="000000" w:themeColor="text1"/>
-          <w:sz w:val="32"/>
-          <w:szCs w:val="32"/>
-        </w:rPr>
-        <w:t xml:space="preserve"> Rahman</w:t>
+        <w:t xml:space="preserve"> Md. Sakibur Rahman</w:t>
       </w:r>
     </w:p>
     <w:p>
@@ -6558,7 +6345,7 @@
           <w:sz w:val="28"/>
           <w:szCs w:val="28"/>
         </w:rPr>
-        <w:t>November 20</w:t>
+        <w:t>November 22</w:t>
       </w:r>
       <w:bookmarkStart w:id="0" w:name="_GoBack"/>
       <w:bookmarkEnd w:id="0"/>
@@ -6967,7 +6754,7 @@
     <w:lsdException w:name="Table Web 2" w:semiHidden="1" w:unhideWhenUsed="1"/>
     <w:lsdException w:name="Table Web 3" w:semiHidden="1" w:unhideWhenUsed="1"/>
     <w:lsdException w:name="Balloon Text" w:semiHidden="1" w:unhideWhenUsed="1"/>
-    <w:lsdException w:name="Table Grid" w:semiHidden="1" w:uiPriority="59" w:unhideWhenUsed="1"/>
+    <w:lsdException w:name="Table Grid" w:uiPriority="59"/>
     <w:lsdException w:name="Table Theme" w:semiHidden="1" w:unhideWhenUsed="1"/>
     <w:lsdException w:name="Placeholder Text" w:semiHidden="1"/>
     <w:lsdException w:name="No Spacing" w:uiPriority="1" w:qFormat="1"/>

</xml_diff>